<commit_message>
fix disp error and add site desk
</commit_message>
<xml_diff>
--- a/Documentation/Doc.docx
+++ b/Documentation/Doc.docx
@@ -2116,7 +2116,7 @@
           <v:shape id="_x0000_i1025" type="#_x0000_t75" style="width:327pt;height:346.5pt" o:ole="">
             <v:imagedata r:id="rId7" o:title=""/>
           </v:shape>
-          <o:OLEObject Type="Embed" ProgID="Visio.Drawing.15" ShapeID="_x0000_i1025" DrawAspect="Content" ObjectID="_1744172258" r:id="rId8"/>
+          <o:OLEObject Type="Embed" ProgID="Visio.Drawing.15" ShapeID="_x0000_i1025" DrawAspect="Content" ObjectID="_1744320228" r:id="rId8"/>
         </w:object>
       </w:r>
     </w:p>
@@ -2332,7 +2332,7 @@
           <v:shape id="_x0000_i1026" type="#_x0000_t75" style="width:419.25pt;height:492.75pt" o:ole="">
             <v:imagedata r:id="rId9" o:title=""/>
           </v:shape>
-          <o:OLEObject Type="Embed" ProgID="Visio.Drawing.15" ShapeID="_x0000_i1026" DrawAspect="Content" ObjectID="_1744172259" r:id="rId10"/>
+          <o:OLEObject Type="Embed" ProgID="Visio.Drawing.15" ShapeID="_x0000_i1026" DrawAspect="Content" ObjectID="_1744320229" r:id="rId10"/>
         </w:object>
       </w:r>
     </w:p>
@@ -12241,6 +12241,14 @@
         </w:rPr>
         <w:t>HTTPS</w:t>
       </w:r>
+      <w:r>
+        <w:rPr>
+          <w:rFonts w:ascii="Times New Roman" w:hAnsi="Times New Roman" w:cs="Times New Roman"/>
+          <w:sz w:val="28"/>
+          <w:lang w:val="en-US"/>
+        </w:rPr>
+        <w:t>.</w:t>
+      </w:r>
     </w:p>
     <w:p>
       <w:pPr>
@@ -12784,16 +12792,39 @@
         <w:rPr>
           <w:rFonts w:ascii="Times New Roman" w:hAnsi="Times New Roman" w:cs="Times New Roman"/>
           <w:sz w:val="28"/>
-          <w:lang w:val="en-US"/>
-        </w:rPr>
-      </w:pPr>
-      <w:r>
-        <w:rPr>
-          <w:rFonts w:ascii="Times New Roman" w:hAnsi="Times New Roman" w:cs="Times New Roman"/>
-          <w:sz w:val="28"/>
-          <w:lang w:val="en-US"/>
-        </w:rPr>
-        <w:t>Domain.dll:</w:t>
+        </w:rPr>
+      </w:pPr>
+      <w:r>
+        <w:rPr>
+          <w:rFonts w:ascii="Times New Roman" w:hAnsi="Times New Roman" w:cs="Times New Roman"/>
+          <w:sz w:val="28"/>
+          <w:lang w:val="en-US"/>
+        </w:rPr>
+        <w:t>Domain</w:t>
+      </w:r>
+      <w:r>
+        <w:rPr>
+          <w:rFonts w:ascii="Times New Roman" w:hAnsi="Times New Roman" w:cs="Times New Roman"/>
+          <w:sz w:val="28"/>
+        </w:rPr>
+        <w:t>.</w:t>
+      </w:r>
+      <w:proofErr w:type="spellStart"/>
+      <w:r>
+        <w:rPr>
+          <w:rFonts w:ascii="Times New Roman" w:hAnsi="Times New Roman" w:cs="Times New Roman"/>
+          <w:sz w:val="28"/>
+          <w:lang w:val="en-US"/>
+        </w:rPr>
+        <w:t>dll</w:t>
+      </w:r>
+      <w:proofErr w:type="spellEnd"/>
+      <w:r>
+        <w:rPr>
+          <w:rFonts w:ascii="Times New Roman" w:hAnsi="Times New Roman" w:cs="Times New Roman"/>
+          <w:sz w:val="28"/>
+        </w:rPr>
+        <w:t>:</w:t>
       </w:r>
     </w:p>
     <w:p>
@@ -13223,7 +13254,6 @@
         <w:rPr>
           <w:rFonts w:ascii="Times New Roman" w:hAnsi="Times New Roman" w:cs="Times New Roman"/>
           <w:sz w:val="28"/>
-          <w:lang w:val="en-US"/>
         </w:rPr>
       </w:pPr>
       <w:r>
@@ -13238,10 +13268,10 @@
         <w:rPr>
           <w:rFonts w:ascii="Times New Roman" w:hAnsi="Times New Roman" w:cs="Times New Roman"/>
           <w:sz w:val="28"/>
-          <w:lang w:val="en-US"/>
         </w:rPr>
         <w:t>.</w:t>
       </w:r>
+      <w:proofErr w:type="spellStart"/>
       <w:r>
         <w:rPr>
           <w:rFonts w:ascii="Times New Roman" w:hAnsi="Times New Roman" w:cs="Times New Roman"/>
@@ -13250,11 +13280,11 @@
         </w:rPr>
         <w:t>dll</w:t>
       </w:r>
-      <w:r>
-        <w:rPr>
-          <w:rFonts w:ascii="Times New Roman" w:hAnsi="Times New Roman" w:cs="Times New Roman"/>
-          <w:sz w:val="28"/>
-          <w:lang w:val="en-US"/>
+      <w:proofErr w:type="spellEnd"/>
+      <w:r>
+        <w:rPr>
+          <w:rFonts w:ascii="Times New Roman" w:hAnsi="Times New Roman" w:cs="Times New Roman"/>
+          <w:sz w:val="28"/>
         </w:rPr>
         <w:t>:</w:t>
       </w:r>
@@ -13814,10 +13844,10 @@
       </w:pPr>
       <w:r>
         <w:object w:dxaOrig="10486" w:dyaOrig="12976">
-          <v:shape id="_x0000_i1028" type="#_x0000_t75" style="width:373.75pt;height:462.05pt" o:ole="">
+          <v:shape id="_x0000_i1028" type="#_x0000_t75" style="width:372.9pt;height:462.1pt" o:ole="">
             <v:imagedata r:id="rId12" o:title=""/>
           </v:shape>
-          <o:OLEObject Type="Embed" ProgID="Visio.Drawing.15" ShapeID="_x0000_i1028" DrawAspect="Content" ObjectID="_1744172260" r:id="rId13"/>
+          <o:OLEObject Type="Embed" ProgID="Visio.Drawing.15" ShapeID="_x0000_i1028" DrawAspect="Content" ObjectID="_1744320230" r:id="rId13"/>
         </w:object>
       </w:r>
     </w:p>
@@ -13874,15 +13904,13 @@
         </w:rPr>
         <w:t xml:space="preserve">Диспетчер – </w:t>
       </w:r>
-      <w:proofErr w:type="gramStart"/>
-      <w:r>
-        <w:rPr>
-          <w:rFonts w:ascii="Times New Roman" w:hAnsi="Times New Roman" w:cs="Times New Roman"/>
-          <w:sz w:val="28"/>
-        </w:rPr>
-        <w:t>веб-сервис</w:t>
-      </w:r>
-      <w:proofErr w:type="gramEnd"/>
+      <w:r>
+        <w:rPr>
+          <w:rFonts w:ascii="Times New Roman" w:hAnsi="Times New Roman" w:cs="Times New Roman"/>
+          <w:sz w:val="28"/>
+        </w:rPr>
+        <w:t>веб-сервис,</w:t>
+      </w:r>
       <w:r>
         <w:rPr>
           <w:rFonts w:ascii="Times New Roman" w:hAnsi="Times New Roman" w:cs="Times New Roman"/>
@@ -13979,7 +14007,6 @@
         <w:rPr>
           <w:rFonts w:ascii="Times New Roman" w:hAnsi="Times New Roman" w:cs="Times New Roman"/>
           <w:sz w:val="28"/>
-          <w:lang w:val="en-US"/>
         </w:rPr>
       </w:pPr>
       <w:r>
@@ -14205,7 +14232,21 @@
           <w:rFonts w:ascii="Times New Roman" w:hAnsi="Times New Roman" w:cs="Times New Roman"/>
           <w:sz w:val="28"/>
         </w:rPr>
-        <w:t xml:space="preserve">В связи с этим, было принято решение использовать другой протокол для общения МК и диспетчера. Выбор стоял между двумя протоколами, специализированными для </w:t>
+        <w:t xml:space="preserve">В связи с этим, было принято решение использовать другой протокол для общения МК и диспетчера. Выбор стоял между </w:t>
+      </w:r>
+      <w:r>
+        <w:rPr>
+          <w:rFonts w:ascii="Times New Roman" w:hAnsi="Times New Roman" w:cs="Times New Roman"/>
+          <w:sz w:val="28"/>
+        </w:rPr>
+        <w:t>тремя</w:t>
+      </w:r>
+      <w:r>
+        <w:rPr>
+          <w:rFonts w:ascii="Times New Roman" w:hAnsi="Times New Roman" w:cs="Times New Roman"/>
+          <w:sz w:val="28"/>
+        </w:rPr>
+        <w:t xml:space="preserve"> протоколами, специализированными для </w:t>
       </w:r>
       <w:r>
         <w:rPr>
@@ -15226,7 +15267,28 @@
           <w:rFonts w:ascii="Times New Roman" w:hAnsi="Times New Roman" w:cs="Times New Roman"/>
           <w:sz w:val="28"/>
         </w:rPr>
-        <w:t xml:space="preserve"> брокера и быть его издателем.</w:t>
+        <w:t xml:space="preserve"> брокера, а также</w:t>
+      </w:r>
+      <w:r>
+        <w:rPr>
+          <w:rFonts w:ascii="Times New Roman" w:hAnsi="Times New Roman" w:cs="Times New Roman"/>
+          <w:sz w:val="28"/>
+        </w:rPr>
+        <w:t xml:space="preserve"> быть его издателем</w:t>
+      </w:r>
+      <w:r>
+        <w:rPr>
+          <w:rFonts w:ascii="Times New Roman" w:hAnsi="Times New Roman" w:cs="Times New Roman"/>
+          <w:sz w:val="28"/>
+        </w:rPr>
+        <w:t xml:space="preserve"> и подписчиком</w:t>
+      </w:r>
+      <w:r>
+        <w:rPr>
+          <w:rFonts w:ascii="Times New Roman" w:hAnsi="Times New Roman" w:cs="Times New Roman"/>
+          <w:sz w:val="28"/>
+        </w:rPr>
+        <w:t>.</w:t>
       </w:r>
     </w:p>
     <w:p>
@@ -15365,6 +15427,13 @@
         </w:rPr>
         <w:t>отчет с основными сведениями о сессии и усредненными данными измерений</w:t>
       </w:r>
+      <w:r>
+        <w:rPr>
+          <w:rFonts w:ascii="Times New Roman" w:hAnsi="Times New Roman" w:cs="Times New Roman"/>
+          <w:sz w:val="28"/>
+        </w:rPr>
+        <w:t>.</w:t>
+      </w:r>
     </w:p>
     <w:p>
       <w:pPr>
@@ -15388,8 +15457,211 @@
         </w:rPr>
         <w:t>На основании приходящих результатов измерений и конфигурации генерировать команды и отправлять их необходимому МК.</w:t>
       </w:r>
-      <w:bookmarkStart w:id="0" w:name="_GoBack"/>
-      <w:bookmarkEnd w:id="0"/>
+    </w:p>
+    <w:p>
+      <w:pPr>
+        <w:spacing w:line="360" w:lineRule="auto"/>
+        <w:ind w:left="360" w:right="720"/>
+        <w:jc w:val="both"/>
+        <w:rPr>
+          <w:rFonts w:ascii="Times New Roman" w:hAnsi="Times New Roman" w:cs="Times New Roman"/>
+          <w:sz w:val="28"/>
+        </w:rPr>
+      </w:pPr>
+      <w:r>
+        <w:rPr>
+          <w:rFonts w:ascii="Times New Roman" w:hAnsi="Times New Roman" w:cs="Times New Roman"/>
+          <w:sz w:val="28"/>
+        </w:rPr>
+        <w:t>В ходе разработки были разработаны следующие классы:</w:t>
+      </w:r>
+    </w:p>
+    <w:p>
+      <w:pPr>
+        <w:spacing w:line="360" w:lineRule="auto"/>
+        <w:ind w:left="360" w:right="720"/>
+        <w:jc w:val="both"/>
+        <w:rPr>
+          <w:rFonts w:ascii="Times New Roman" w:hAnsi="Times New Roman" w:cs="Times New Roman"/>
+          <w:sz w:val="28"/>
+        </w:rPr>
+      </w:pPr>
+      <w:proofErr w:type="spellStart"/>
+      <w:r>
+        <w:rPr>
+          <w:rFonts w:ascii="Times New Roman" w:hAnsi="Times New Roman" w:cs="Times New Roman"/>
+          <w:sz w:val="28"/>
+          <w:lang w:val="en-US"/>
+        </w:rPr>
+        <w:t>SessionList</w:t>
+      </w:r>
+      <w:proofErr w:type="spellEnd"/>
+      <w:r>
+        <w:rPr>
+          <w:rFonts w:ascii="Times New Roman" w:hAnsi="Times New Roman" w:cs="Times New Roman"/>
+          <w:sz w:val="28"/>
+        </w:rPr>
+        <w:t xml:space="preserve"> </w:t>
+      </w:r>
+      <w:r>
+        <w:rPr>
+          <w:rFonts w:ascii="Times New Roman" w:hAnsi="Times New Roman" w:cs="Times New Roman"/>
+          <w:sz w:val="28"/>
+        </w:rPr>
+        <w:t xml:space="preserve">и </w:t>
+      </w:r>
+      <w:r>
+        <w:rPr>
+          <w:rFonts w:ascii="Times New Roman" w:hAnsi="Times New Roman" w:cs="Times New Roman"/>
+          <w:sz w:val="28"/>
+          <w:lang w:val="en-US"/>
+        </w:rPr>
+        <w:t>Session</w:t>
+      </w:r>
+      <w:r>
+        <w:rPr>
+          <w:rFonts w:ascii="Times New Roman" w:hAnsi="Times New Roman" w:cs="Times New Roman"/>
+          <w:sz w:val="28"/>
+        </w:rPr>
+        <w:t xml:space="preserve"> – </w:t>
+      </w:r>
+      <w:r>
+        <w:rPr>
+          <w:rFonts w:ascii="Times New Roman" w:hAnsi="Times New Roman" w:cs="Times New Roman"/>
+          <w:sz w:val="28"/>
+        </w:rPr>
+        <w:t>классы для управления сессиями подключаемых микроконтроллеров.</w:t>
+      </w:r>
+    </w:p>
+    <w:p>
+      <w:pPr>
+        <w:spacing w:line="360" w:lineRule="auto"/>
+        <w:ind w:left="360" w:right="720"/>
+        <w:jc w:val="both"/>
+        <w:rPr>
+          <w:rFonts w:ascii="Times New Roman" w:hAnsi="Times New Roman" w:cs="Times New Roman"/>
+          <w:sz w:val="28"/>
+        </w:rPr>
+      </w:pPr>
+      <w:proofErr w:type="spellStart"/>
+      <w:r>
+        <w:rPr>
+          <w:rFonts w:ascii="Times New Roman" w:hAnsi="Times New Roman" w:cs="Times New Roman"/>
+          <w:sz w:val="28"/>
+          <w:lang w:val="en-US"/>
+        </w:rPr>
+        <w:t>MqttServer</w:t>
+      </w:r>
+      <w:proofErr w:type="spellEnd"/>
+      <w:r>
+        <w:rPr>
+          <w:rFonts w:ascii="Times New Roman" w:hAnsi="Times New Roman" w:cs="Times New Roman"/>
+          <w:sz w:val="28"/>
+        </w:rPr>
+        <w:t xml:space="preserve"> – </w:t>
+      </w:r>
+      <w:r>
+        <w:rPr>
+          <w:rFonts w:ascii="Times New Roman" w:hAnsi="Times New Roman" w:cs="Times New Roman"/>
+          <w:sz w:val="28"/>
+        </w:rPr>
+        <w:t xml:space="preserve">класс поддерживающий работу </w:t>
+      </w:r>
+      <w:r>
+        <w:rPr>
+          <w:rFonts w:ascii="Times New Roman" w:hAnsi="Times New Roman" w:cs="Times New Roman"/>
+          <w:sz w:val="28"/>
+          <w:lang w:val="en-US"/>
+        </w:rPr>
+        <w:t>MQTT</w:t>
+      </w:r>
+      <w:r>
+        <w:rPr>
+          <w:rFonts w:ascii="Times New Roman" w:hAnsi="Times New Roman" w:cs="Times New Roman"/>
+          <w:sz w:val="28"/>
+        </w:rPr>
+        <w:t>-</w:t>
+      </w:r>
+      <w:r>
+        <w:rPr>
+          <w:rFonts w:ascii="Times New Roman" w:hAnsi="Times New Roman" w:cs="Times New Roman"/>
+          <w:sz w:val="28"/>
+        </w:rPr>
+        <w:t>брокера и реализующий функционал прослушивания отдельных устройств.</w:t>
+      </w:r>
+    </w:p>
+    <w:p>
+      <w:pPr>
+        <w:spacing w:line="360" w:lineRule="auto"/>
+        <w:ind w:left="360" w:right="720"/>
+        <w:jc w:val="both"/>
+        <w:rPr>
+          <w:rFonts w:ascii="Times New Roman" w:hAnsi="Times New Roman" w:cs="Times New Roman"/>
+          <w:sz w:val="28"/>
+        </w:rPr>
+      </w:pPr>
+      <w:proofErr w:type="spellStart"/>
+      <w:r>
+        <w:rPr>
+          <w:rFonts w:ascii="Times New Roman" w:hAnsi="Times New Roman" w:cs="Times New Roman"/>
+          <w:sz w:val="28"/>
+          <w:lang w:val="en-US"/>
+        </w:rPr>
+        <w:t>CommandProducer</w:t>
+      </w:r>
+      <w:proofErr w:type="spellEnd"/>
+      <w:r>
+        <w:rPr>
+          <w:rFonts w:ascii="Times New Roman" w:hAnsi="Times New Roman" w:cs="Times New Roman"/>
+          <w:sz w:val="28"/>
+        </w:rPr>
+        <w:t xml:space="preserve"> – </w:t>
+      </w:r>
+      <w:r>
+        <w:rPr>
+          <w:rFonts w:ascii="Times New Roman" w:hAnsi="Times New Roman" w:cs="Times New Roman"/>
+          <w:sz w:val="28"/>
+        </w:rPr>
+        <w:t>абстрактный интерфейс, потомки которого реализуют функционал генерации команд в зависимости от дискриминатора сессии.</w:t>
+      </w:r>
+    </w:p>
+    <w:p>
+      <w:pPr>
+        <w:spacing w:line="360" w:lineRule="auto"/>
+        <w:ind w:left="360" w:right="720"/>
+        <w:jc w:val="both"/>
+        <w:rPr>
+          <w:rFonts w:ascii="Times New Roman" w:hAnsi="Times New Roman" w:cs="Times New Roman"/>
+          <w:sz w:val="28"/>
+        </w:rPr>
+      </w:pPr>
+      <w:r>
+        <w:rPr>
+          <w:rFonts w:ascii="Times New Roman" w:hAnsi="Times New Roman" w:cs="Times New Roman"/>
+          <w:sz w:val="28"/>
+        </w:rPr>
+        <w:t>Таким образом, диаграмма последовательности основного функционала диспетчера выглядит следующим образом:</w:t>
+      </w:r>
+    </w:p>
+    <w:p>
+      <w:pPr>
+        <w:spacing w:line="360" w:lineRule="auto"/>
+        <w:ind w:left="360" w:right="720"/>
+        <w:jc w:val="both"/>
+        <w:rPr>
+          <w:rFonts w:ascii="Times New Roman" w:hAnsi="Times New Roman" w:cs="Times New Roman"/>
+          <w:sz w:val="28"/>
+          <w:lang w:val="en-US"/>
+        </w:rPr>
+      </w:pPr>
+      <w:r>
+        <w:object w:dxaOrig="9300" w:dyaOrig="13291">
+          <v:shape id="_x0000_i1029" type="#_x0000_t75" style="width:465pt;height:664.5pt" o:ole="">
+            <v:imagedata r:id="rId14" o:title=""/>
+          </v:shape>
+          <o:OLEObject Type="Embed" ProgID="Visio.Drawing.15" ShapeID="_x0000_i1029" DrawAspect="Content" ObjectID="_1744320231" r:id="rId15"/>
+        </w:object>
+      </w:r>
     </w:p>
     <w:p>
       <w:pPr>
@@ -15406,7 +15678,21 @@
           <w:rFonts w:ascii="Times New Roman" w:hAnsi="Times New Roman" w:cs="Times New Roman"/>
           <w:sz w:val="28"/>
         </w:rPr>
-        <w:t>2.1</w:t>
+        <w:t>2</w:t>
+      </w:r>
+      <w:r>
+        <w:rPr>
+          <w:rFonts w:ascii="Times New Roman" w:hAnsi="Times New Roman" w:cs="Times New Roman"/>
+          <w:sz w:val="28"/>
+        </w:rPr>
+        <w:t>.</w:t>
+      </w:r>
+      <w:r>
+        <w:rPr>
+          <w:rFonts w:ascii="Times New Roman" w:hAnsi="Times New Roman" w:cs="Times New Roman"/>
+          <w:sz w:val="28"/>
+        </w:rPr>
+        <w:t>4</w:t>
       </w:r>
       <w:r>
         <w:rPr>
@@ -15438,6 +15724,7 @@
           <w:rFonts w:ascii="Times New Roman" w:hAnsi="Times New Roman" w:cs="Times New Roman"/>
           <w:sz w:val="28"/>
         </w:rPr>
+        <w:lastRenderedPageBreak/>
         <w:t>Для прототипа теплицы было решено использовать следующие датчики</w:t>
       </w:r>
       <w:r>
@@ -15880,7 +16167,6 @@
           <w:rFonts w:ascii="Times New Roman" w:hAnsi="Times New Roman" w:cs="Times New Roman"/>
           <w:sz w:val="28"/>
         </w:rPr>
-        <w:lastRenderedPageBreak/>
         <w:t>Датчик расхода воды (</w:t>
       </w:r>
       <w:r>
@@ -16046,6 +16332,7 @@
           <w:rFonts w:ascii="Times New Roman" w:hAnsi="Times New Roman" w:cs="Times New Roman"/>
           <w:sz w:val="28"/>
         </w:rPr>
+        <w:lastRenderedPageBreak/>
         <w:t>Импульсы на литр: 450</w:t>
       </w:r>
     </w:p>
@@ -16108,7 +16395,14 @@
           <w:rFonts w:ascii="Times New Roman" w:hAnsi="Times New Roman" w:cs="Times New Roman"/>
           <w:sz w:val="28"/>
         </w:rPr>
-        <w:t>2.2 Устройства</w:t>
+        <w:t>2.5</w:t>
+      </w:r>
+      <w:r>
+        <w:rPr>
+          <w:rFonts w:ascii="Times New Roman" w:hAnsi="Times New Roman" w:cs="Times New Roman"/>
+          <w:sz w:val="28"/>
+        </w:rPr>
+        <w:t xml:space="preserve"> Устройства</w:t>
       </w:r>
     </w:p>
     <w:p>
@@ -16412,7 +16706,6 @@
           <w:rFonts w:ascii="Times New Roman" w:hAnsi="Times New Roman" w:cs="Times New Roman"/>
           <w:sz w:val="28"/>
         </w:rPr>
-        <w:lastRenderedPageBreak/>
         <w:t xml:space="preserve">Максимальная температура: 65 </w:t>
       </w:r>
       <w:r>
@@ -16509,6 +16802,7 @@
           <w:rFonts w:ascii="Times New Roman" w:hAnsi="Times New Roman" w:cs="Times New Roman"/>
           <w:sz w:val="28"/>
         </w:rPr>
+        <w:lastRenderedPageBreak/>
         <w:t xml:space="preserve">Рабочее напряжение: </w:t>
       </w:r>
       <w:r>
@@ -16583,6 +16877,17 @@
         </w:rPr>
         <w:t>мин</w:t>
       </w:r>
+    </w:p>
+    <w:p>
+      <w:pPr>
+        <w:spacing w:line="360" w:lineRule="auto"/>
+        <w:ind w:left="708" w:right="720"/>
+        <w:jc w:val="both"/>
+        <w:rPr>
+          <w:rFonts w:ascii="Times New Roman" w:hAnsi="Times New Roman" w:cs="Times New Roman"/>
+          <w:sz w:val="28"/>
+        </w:rPr>
+      </w:pPr>
     </w:p>
     <w:p>
       <w:pPr>
@@ -16793,7 +17098,14 @@
           <w:rFonts w:ascii="Times New Roman" w:hAnsi="Times New Roman" w:cs="Times New Roman"/>
           <w:sz w:val="28"/>
         </w:rPr>
-        <w:t>2.3 МК</w:t>
+        <w:t>2.6</w:t>
+      </w:r>
+      <w:r>
+        <w:rPr>
+          <w:rFonts w:ascii="Times New Roman" w:hAnsi="Times New Roman" w:cs="Times New Roman"/>
+          <w:sz w:val="28"/>
+        </w:rPr>
+        <w:t xml:space="preserve"> МК</w:t>
       </w:r>
     </w:p>
     <w:p>
@@ -16803,6 +17115,26 @@
         <w:ind w:right="720"/>
         <w:rPr>
           <w:rFonts w:ascii="Times New Roman" w:hAnsi="Times New Roman" w:cs="Times New Roman"/>
+          <w:b/>
+          <w:sz w:val="28"/>
+        </w:rPr>
+      </w:pPr>
+      <w:r>
+        <w:rPr>
+          <w:rFonts w:ascii="Times New Roman" w:hAnsi="Times New Roman" w:cs="Times New Roman"/>
+          <w:b/>
+          <w:sz w:val="28"/>
+        </w:rPr>
+        <w:t>Выбор МК</w:t>
+      </w:r>
+    </w:p>
+    <w:p>
+      <w:pPr>
+        <w:pStyle w:val="a4"/>
+        <w:spacing w:line="360" w:lineRule="auto"/>
+        <w:ind w:right="720"/>
+        <w:rPr>
+          <w:rFonts w:ascii="Times New Roman" w:hAnsi="Times New Roman" w:cs="Times New Roman"/>
           <w:sz w:val="28"/>
         </w:rPr>
       </w:pPr>
@@ -16882,6 +17214,57 @@
           <w:rFonts w:ascii="Times New Roman" w:hAnsi="Times New Roman" w:cs="Times New Roman"/>
           <w:sz w:val="28"/>
         </w:rPr>
+        <w:t xml:space="preserve"> стандарта </w:t>
+      </w:r>
+      <w:r>
+        <w:rPr>
+          <w:rFonts w:ascii="Times New Roman" w:hAnsi="Times New Roman" w:cs="Times New Roman"/>
+          <w:sz w:val="28"/>
+          <w:lang w:val="en-US"/>
+        </w:rPr>
+        <w:t>IEEE</w:t>
+      </w:r>
+      <w:r>
+        <w:rPr>
+          <w:rFonts w:ascii="Times New Roman" w:hAnsi="Times New Roman" w:cs="Times New Roman"/>
+          <w:sz w:val="28"/>
+        </w:rPr>
+        <w:t xml:space="preserve"> 802.11</w:t>
+      </w:r>
+      <w:r>
+        <w:rPr>
+          <w:rFonts w:ascii="Times New Roman" w:hAnsi="Times New Roman" w:cs="Times New Roman"/>
+          <w:sz w:val="28"/>
+        </w:rPr>
+        <w:t>, так как разработка на таком МК упрощается и убирает необходимость дополнительно покупать и присоединять сетевой модуль</w:t>
+      </w:r>
+      <w:r>
+        <w:rPr>
+          <w:rFonts w:ascii="Times New Roman" w:hAnsi="Times New Roman" w:cs="Times New Roman"/>
+          <w:sz w:val="28"/>
+        </w:rPr>
+        <w:t xml:space="preserve">, </w:t>
+      </w:r>
+      <w:r>
+        <w:rPr>
+          <w:rFonts w:ascii="Times New Roman" w:hAnsi="Times New Roman" w:cs="Times New Roman"/>
+          <w:sz w:val="28"/>
+        </w:rPr>
+        <w:t xml:space="preserve">также поддержка </w:t>
+      </w:r>
+      <w:r>
+        <w:rPr>
+          <w:rFonts w:ascii="Times New Roman" w:hAnsi="Times New Roman" w:cs="Times New Roman"/>
+          <w:sz w:val="28"/>
+          <w:lang w:val="en-US"/>
+        </w:rPr>
+        <w:t>UART</w:t>
+      </w:r>
+      <w:r>
+        <w:rPr>
+          <w:rFonts w:ascii="Times New Roman" w:hAnsi="Times New Roman" w:cs="Times New Roman"/>
+          <w:sz w:val="28"/>
+        </w:rPr>
         <w:t xml:space="preserve"> </w:t>
       </w:r>
       <w:r>
@@ -16889,66 +17272,15 @@
           <w:rFonts w:ascii="Times New Roman" w:hAnsi="Times New Roman" w:cs="Times New Roman"/>
           <w:sz w:val="28"/>
         </w:rPr>
+        <w:t xml:space="preserve">для </w:t>
+      </w:r>
+      <w:r>
+        <w:rPr>
+          <w:rFonts w:ascii="Times New Roman" w:hAnsi="Times New Roman" w:cs="Times New Roman"/>
+          <w:sz w:val="28"/>
+        </w:rPr>
         <w:lastRenderedPageBreak/>
-        <w:t xml:space="preserve">стандарта </w:t>
-      </w:r>
-      <w:r>
-        <w:rPr>
-          <w:rFonts w:ascii="Times New Roman" w:hAnsi="Times New Roman" w:cs="Times New Roman"/>
-          <w:sz w:val="28"/>
-          <w:lang w:val="en-US"/>
-        </w:rPr>
-        <w:t>IEEE</w:t>
-      </w:r>
-      <w:r>
-        <w:rPr>
-          <w:rFonts w:ascii="Times New Roman" w:hAnsi="Times New Roman" w:cs="Times New Roman"/>
-          <w:sz w:val="28"/>
-        </w:rPr>
-        <w:t xml:space="preserve"> 802.11</w:t>
-      </w:r>
-      <w:r>
-        <w:rPr>
-          <w:rFonts w:ascii="Times New Roman" w:hAnsi="Times New Roman" w:cs="Times New Roman"/>
-          <w:sz w:val="28"/>
-        </w:rPr>
-        <w:t>, так как разработка на таком МК упрощается и убирает необходимость дополнительно покупать и присоединять сетевой модуль</w:t>
-      </w:r>
-      <w:r>
-        <w:rPr>
-          <w:rFonts w:ascii="Times New Roman" w:hAnsi="Times New Roman" w:cs="Times New Roman"/>
-          <w:sz w:val="28"/>
-        </w:rPr>
-        <w:t xml:space="preserve">, </w:t>
-      </w:r>
-      <w:r>
-        <w:rPr>
-          <w:rFonts w:ascii="Times New Roman" w:hAnsi="Times New Roman" w:cs="Times New Roman"/>
-          <w:sz w:val="28"/>
-        </w:rPr>
-        <w:t xml:space="preserve">также поддержка </w:t>
-      </w:r>
-      <w:r>
-        <w:rPr>
-          <w:rFonts w:ascii="Times New Roman" w:hAnsi="Times New Roman" w:cs="Times New Roman"/>
-          <w:sz w:val="28"/>
-          <w:lang w:val="en-US"/>
-        </w:rPr>
-        <w:t>UART</w:t>
-      </w:r>
-      <w:r>
-        <w:rPr>
-          <w:rFonts w:ascii="Times New Roman" w:hAnsi="Times New Roman" w:cs="Times New Roman"/>
-          <w:sz w:val="28"/>
-        </w:rPr>
-        <w:t xml:space="preserve"> </w:t>
-      </w:r>
-      <w:r>
-        <w:rPr>
-          <w:rFonts w:ascii="Times New Roman" w:hAnsi="Times New Roman" w:cs="Times New Roman"/>
-          <w:sz w:val="28"/>
-        </w:rPr>
-        <w:t xml:space="preserve">для работы конфигуратора и наличие </w:t>
+        <w:t xml:space="preserve">работы конфигуратора и наличие </w:t>
       </w:r>
       <w:r>
         <w:rPr>
@@ -18058,7 +18390,24 @@
           <w:rFonts w:ascii="Times New Roman" w:hAnsi="Times New Roman" w:cs="Times New Roman"/>
           <w:sz w:val="28"/>
         </w:rPr>
-        <w:t xml:space="preserve">он соответствует требованиям проекта, имеет встроенный Wi-Fi </w:t>
+        <w:t>он соответствует требованиям проекта, имеет встроенный Wi-Fi модуль и поддерживает нужный функционал для создания удаленной системы управления.</w:t>
+      </w:r>
+    </w:p>
+    <w:p>
+      <w:pPr>
+        <w:spacing w:line="360" w:lineRule="auto"/>
+        <w:ind w:left="720" w:right="720"/>
+        <w:rPr>
+          <w:rFonts w:ascii="Times New Roman" w:hAnsi="Times New Roman" w:cs="Times New Roman"/>
+          <w:sz w:val="28"/>
+        </w:rPr>
+      </w:pPr>
+      <w:r>
+        <w:rPr>
+          <w:rFonts w:ascii="Times New Roman" w:hAnsi="Times New Roman" w:cs="Times New Roman"/>
+          <w:sz w:val="28"/>
+        </w:rPr>
+        <w:t xml:space="preserve">ESP32 - это микроконтроллер с двумя ядрами, основанный на архитектуре Xtensa LX6, с тактовой частотой до 240 МГц, </w:t>
       </w:r>
       <w:r>
         <w:rPr>
@@ -18066,7 +18415,95 @@
           <w:sz w:val="28"/>
         </w:rPr>
         <w:lastRenderedPageBreak/>
-        <w:t>модуль и поддерживает нужный функционал для создания удаленной системы управления.</w:t>
+        <w:t xml:space="preserve">имеющий встроенный Wi-Fi </w:t>
+      </w:r>
+      <w:r>
+        <w:rPr>
+          <w:rFonts w:ascii="Times New Roman" w:hAnsi="Times New Roman" w:cs="Times New Roman"/>
+          <w:sz w:val="28"/>
+        </w:rPr>
+        <w:t xml:space="preserve">стандарта 802.11 </w:t>
+      </w:r>
+      <w:r>
+        <w:rPr>
+          <w:rFonts w:ascii="Times New Roman" w:hAnsi="Times New Roman" w:cs="Times New Roman"/>
+          <w:sz w:val="28"/>
+        </w:rPr>
+        <w:t>и Bluetooth</w:t>
+      </w:r>
+      <w:r>
+        <w:rPr>
+          <w:rFonts w:ascii="Times New Roman" w:hAnsi="Times New Roman" w:cs="Times New Roman"/>
+          <w:sz w:val="28"/>
+        </w:rPr>
+        <w:t xml:space="preserve"> </w:t>
+      </w:r>
+      <w:r>
+        <w:rPr>
+          <w:rFonts w:ascii="Times New Roman" w:hAnsi="Times New Roman" w:cs="Times New Roman"/>
+          <w:sz w:val="28"/>
+          <w:lang w:val="en-US"/>
+        </w:rPr>
+        <w:t>v</w:t>
+      </w:r>
+      <w:r>
+        <w:rPr>
+          <w:rFonts w:ascii="Times New Roman" w:hAnsi="Times New Roman" w:cs="Times New Roman"/>
+          <w:sz w:val="28"/>
+        </w:rPr>
+        <w:t xml:space="preserve">4.2, 520 Кб ОЗУ, 4 Мб </w:t>
+      </w:r>
+      <w:r>
+        <w:rPr>
+          <w:rFonts w:ascii="Times New Roman" w:hAnsi="Times New Roman" w:cs="Times New Roman"/>
+          <w:sz w:val="28"/>
+          <w:lang w:val="en-US"/>
+        </w:rPr>
+        <w:t>flash</w:t>
+      </w:r>
+      <w:r>
+        <w:rPr>
+          <w:rFonts w:ascii="Times New Roman" w:hAnsi="Times New Roman" w:cs="Times New Roman"/>
+          <w:sz w:val="28"/>
+        </w:rPr>
+        <w:t xml:space="preserve">-памяти, 34 цифровых входа/выхода (GPIO) и 18 аналоговых входов, а также поддержку многих периферийных устройств, таких как SPI, I2C, UART и других. </w:t>
+      </w:r>
+      <w:r>
+        <w:rPr>
+          <w:rFonts w:ascii="Times New Roman" w:hAnsi="Times New Roman" w:cs="Times New Roman"/>
+          <w:sz w:val="28"/>
+          <w:lang w:val="en-US"/>
+        </w:rPr>
+        <w:t>ESP</w:t>
+      </w:r>
+      <w:r>
+        <w:rPr>
+          <w:rFonts w:ascii="Times New Roman" w:hAnsi="Times New Roman" w:cs="Times New Roman"/>
+          <w:sz w:val="28"/>
+        </w:rPr>
+        <w:t xml:space="preserve">32 </w:t>
+      </w:r>
+      <w:r>
+        <w:rPr>
+          <w:rFonts w:ascii="Times New Roman" w:hAnsi="Times New Roman" w:cs="Times New Roman"/>
+          <w:sz w:val="28"/>
+        </w:rPr>
+        <w:t xml:space="preserve">использует стандарт языка </w:t>
+      </w:r>
+      <w:r>
+        <w:rPr>
+          <w:rFonts w:ascii="Times New Roman" w:hAnsi="Times New Roman" w:cs="Times New Roman"/>
+          <w:sz w:val="28"/>
+          <w:lang w:val="en-US"/>
+        </w:rPr>
+        <w:t>C</w:t>
+      </w:r>
+      <w:r>
+        <w:rPr>
+          <w:rFonts w:ascii="Times New Roman" w:hAnsi="Times New Roman" w:cs="Times New Roman"/>
+          <w:sz w:val="28"/>
+        </w:rPr>
+        <w:t>++ 11.</w:t>
       </w:r>
     </w:p>
     <w:p>
@@ -18076,29 +18513,154 @@
         <w:rPr>
           <w:rFonts w:ascii="Times New Roman" w:hAnsi="Times New Roman" w:cs="Times New Roman"/>
           <w:sz w:val="28"/>
-          <w:lang w:val="en-US"/>
-        </w:rPr>
-      </w:pPr>
-      <w:r>
-        <w:rPr>
-          <w:rFonts w:ascii="Times New Roman" w:hAnsi="Times New Roman" w:cs="Times New Roman"/>
-          <w:sz w:val="28"/>
-        </w:rPr>
-        <w:t xml:space="preserve">ESP32 - это микроконтроллер с двумя ядрами, основанный на архитектуре Xtensa LX6, с тактовой частотой до 240 МГц, имеющий встроенный Wi-Fi </w:t>
-      </w:r>
-      <w:r>
-        <w:rPr>
-          <w:rFonts w:ascii="Times New Roman" w:hAnsi="Times New Roman" w:cs="Times New Roman"/>
-          <w:sz w:val="28"/>
-        </w:rPr>
-        <w:t xml:space="preserve">стандарта 802.11 </w:t>
-      </w:r>
-      <w:r>
-        <w:rPr>
-          <w:rFonts w:ascii="Times New Roman" w:hAnsi="Times New Roman" w:cs="Times New Roman"/>
-          <w:sz w:val="28"/>
-        </w:rPr>
-        <w:t>и Bluetooth</w:t>
+        </w:rPr>
+      </w:pPr>
+    </w:p>
+    <w:p>
+      <w:pPr>
+        <w:spacing w:line="360" w:lineRule="auto"/>
+        <w:ind w:left="720" w:right="720"/>
+        <w:rPr>
+          <w:rFonts w:ascii="Times New Roman" w:hAnsi="Times New Roman" w:cs="Times New Roman"/>
+          <w:sz w:val="28"/>
+        </w:rPr>
+      </w:pPr>
+      <w:r>
+        <w:rPr>
+          <w:rFonts w:ascii="Times New Roman" w:hAnsi="Times New Roman" w:cs="Times New Roman"/>
+          <w:sz w:val="28"/>
+        </w:rPr>
+        <w:t>Разработка:</w:t>
+      </w:r>
+    </w:p>
+    <w:p>
+      <w:pPr>
+        <w:spacing w:line="360" w:lineRule="auto"/>
+        <w:ind w:left="720" w:right="720"/>
+        <w:rPr>
+          <w:rFonts w:ascii="Times New Roman" w:hAnsi="Times New Roman" w:cs="Times New Roman"/>
+          <w:sz w:val="28"/>
+        </w:rPr>
+      </w:pPr>
+      <w:r>
+        <w:rPr>
+          <w:rFonts w:ascii="Times New Roman" w:hAnsi="Times New Roman" w:cs="Times New Roman"/>
+          <w:sz w:val="28"/>
+        </w:rPr>
+        <w:t>В ходе реализации функционала МК был разработан следующий алгоритм основного цикла работы:</w:t>
+      </w:r>
+    </w:p>
+    <w:p>
+      <w:pPr>
+        <w:spacing w:line="360" w:lineRule="auto"/>
+        <w:ind w:right="720"/>
+      </w:pPr>
+      <w:r>
+        <w:object w:dxaOrig="11820" w:dyaOrig="10350">
+          <v:shape id="_x0000_i1030" type="#_x0000_t75" style="width:467.25pt;height:409.5pt" o:ole="">
+            <v:imagedata r:id="rId16" o:title=""/>
+          </v:shape>
+          <o:OLEObject Type="Embed" ProgID="Visio.Drawing.15" ShapeID="_x0000_i1030" DrawAspect="Content" ObjectID="_1744320232" r:id="rId17"/>
+        </w:object>
+      </w:r>
+    </w:p>
+    <w:p>
+      <w:pPr>
+        <w:spacing w:line="360" w:lineRule="auto"/>
+        <w:ind w:right="720"/>
+      </w:pPr>
+    </w:p>
+    <w:p>
+      <w:pPr>
+        <w:spacing w:line="360" w:lineRule="auto"/>
+        <w:ind w:right="720"/>
+        <w:rPr>
+          <w:rFonts w:ascii="Times New Roman" w:hAnsi="Times New Roman" w:cs="Times New Roman"/>
+          <w:sz w:val="28"/>
+        </w:rPr>
+      </w:pPr>
+      <w:r>
+        <w:tab/>
+      </w:r>
+      <w:r>
+        <w:rPr>
+          <w:rFonts w:ascii="Times New Roman" w:hAnsi="Times New Roman" w:cs="Times New Roman"/>
+          <w:sz w:val="28"/>
+        </w:rPr>
+        <w:t>Схема сборки теплицы:</w:t>
+      </w:r>
+    </w:p>
+    <w:p>
+      <w:pPr>
+        <w:spacing w:line="360" w:lineRule="auto"/>
+        <w:ind w:left="720" w:right="720"/>
+      </w:pPr>
+      <w:r>
+        <w:object w:dxaOrig="8220" w:dyaOrig="5281">
+          <v:shape id="_x0000_i1031" type="#_x0000_t75" style="width:411pt;height:264pt" o:ole="">
+            <v:imagedata r:id="rId18" o:title=""/>
+          </v:shape>
+          <o:OLEObject Type="Embed" ProgID="Visio.Drawing.15" ShapeID="_x0000_i1031" DrawAspect="Content" ObjectID="_1744320233" r:id="rId19"/>
+        </w:object>
+      </w:r>
+    </w:p>
+    <w:p>
+      <w:pPr>
+        <w:spacing w:line="360" w:lineRule="auto"/>
+        <w:ind w:left="720" w:right="720"/>
+      </w:pPr>
+    </w:p>
+    <w:p>
+      <w:pPr>
+        <w:spacing w:line="360" w:lineRule="auto"/>
+        <w:ind w:left="720" w:right="720"/>
+        <w:rPr>
+          <w:rFonts w:ascii="Times New Roman" w:hAnsi="Times New Roman" w:cs="Times New Roman"/>
+          <w:sz w:val="28"/>
+        </w:rPr>
+      </w:pPr>
+      <w:r>
+        <w:rPr>
+          <w:rFonts w:ascii="Times New Roman" w:hAnsi="Times New Roman" w:cs="Times New Roman"/>
+          <w:sz w:val="28"/>
+        </w:rPr>
+        <w:t>2.7 Сайт</w:t>
+      </w:r>
+    </w:p>
+    <w:p>
+      <w:pPr>
+        <w:spacing w:line="360" w:lineRule="auto"/>
+        <w:ind w:left="720" w:right="720"/>
+        <w:rPr>
+          <w:rFonts w:ascii="Times New Roman" w:hAnsi="Times New Roman" w:cs="Times New Roman"/>
+          <w:b/>
+          <w:sz w:val="28"/>
+        </w:rPr>
+      </w:pPr>
+      <w:r>
+        <w:rPr>
+          <w:rFonts w:ascii="Times New Roman" w:hAnsi="Times New Roman" w:cs="Times New Roman"/>
+          <w:b/>
+          <w:sz w:val="28"/>
+        </w:rPr>
+        <w:t>Разработка</w:t>
+      </w:r>
+    </w:p>
+    <w:p>
+      <w:pPr>
+        <w:spacing w:line="360" w:lineRule="auto"/>
+        <w:ind w:left="720" w:right="720"/>
+        <w:rPr>
+          <w:rFonts w:ascii="Times New Roman" w:hAnsi="Times New Roman" w:cs="Times New Roman"/>
+          <w:sz w:val="28"/>
+        </w:rPr>
+      </w:pPr>
+      <w:r>
+        <w:rPr>
+          <w:rFonts w:ascii="Times New Roman" w:hAnsi="Times New Roman" w:cs="Times New Roman"/>
+          <w:sz w:val="28"/>
+        </w:rPr>
+        <w:t>Как и при разработке предыдущих сервисов при создании сайта необходимо было учитывать большие требования к расширяемости функционала системы, в контексте веб-разработки это означало потребность создания хорошо структурированного и организованного приложения, позволяющего быстро создавать и редактировать страницы приложения. В связи с этим, основным языком разработки</w:t>
       </w:r>
       <w:r>
         <w:rPr>
@@ -18111,54 +18673,25 @@
         <w:rPr>
           <w:rFonts w:ascii="Times New Roman" w:hAnsi="Times New Roman" w:cs="Times New Roman"/>
           <w:sz w:val="28"/>
-          <w:lang w:val="en-US"/>
-        </w:rPr>
-        <w:t>v</w:t>
-      </w:r>
-      <w:r>
-        <w:rPr>
-          <w:rFonts w:ascii="Times New Roman" w:hAnsi="Times New Roman" w:cs="Times New Roman"/>
-          <w:sz w:val="28"/>
-        </w:rPr>
-        <w:t xml:space="preserve">4.2, 520 Кб ОЗУ, 4 Мб </w:t>
-      </w:r>
-      <w:r>
-        <w:rPr>
-          <w:rFonts w:ascii="Times New Roman" w:hAnsi="Times New Roman" w:cs="Times New Roman"/>
-          <w:sz w:val="28"/>
-          <w:lang w:val="en-US"/>
-        </w:rPr>
-        <w:t>flash</w:t>
-      </w:r>
-      <w:r>
-        <w:rPr>
-          <w:rFonts w:ascii="Times New Roman" w:hAnsi="Times New Roman" w:cs="Times New Roman"/>
-          <w:sz w:val="28"/>
-        </w:rPr>
-        <w:t xml:space="preserve">-памяти, 34 цифровых входа/выхода (GPIO) и 18 аналоговых входов, а также поддержку многих периферийных устройств, таких как SPI, I2C, UART и других. </w:t>
-      </w:r>
-      <w:r>
-        <w:rPr>
-          <w:rFonts w:ascii="Times New Roman" w:hAnsi="Times New Roman" w:cs="Times New Roman"/>
-          <w:sz w:val="28"/>
-          <w:lang w:val="en-US"/>
-        </w:rPr>
-        <w:t xml:space="preserve">ESP32 </w:t>
-      </w:r>
-      <w:r>
-        <w:rPr>
-          <w:rFonts w:ascii="Times New Roman" w:hAnsi="Times New Roman" w:cs="Times New Roman"/>
-          <w:sz w:val="28"/>
-        </w:rPr>
-        <w:t xml:space="preserve">использует стандарт языка </w:t>
-      </w:r>
-      <w:r>
-        <w:rPr>
-          <w:rFonts w:ascii="Times New Roman" w:hAnsi="Times New Roman" w:cs="Times New Roman"/>
-          <w:sz w:val="28"/>
-          <w:lang w:val="en-US"/>
-        </w:rPr>
-        <w:t>C++ 11.</w:t>
+        </w:rPr>
+        <w:t xml:space="preserve">был выбран строго типизированный </w:t>
+      </w:r>
+      <w:proofErr w:type="spellStart"/>
+      <w:r>
+        <w:rPr>
+          <w:rFonts w:ascii="Times New Roman" w:hAnsi="Times New Roman" w:cs="Times New Roman"/>
+          <w:sz w:val="28"/>
+          <w:lang w:val="en-US"/>
+        </w:rPr>
+        <w:t>TypeScript</w:t>
+      </w:r>
+      <w:proofErr w:type="spellEnd"/>
+      <w:r>
+        <w:rPr>
+          <w:rFonts w:ascii="Times New Roman" w:hAnsi="Times New Roman" w:cs="Times New Roman"/>
+          <w:sz w:val="28"/>
+        </w:rPr>
+        <w:t>.</w:t>
       </w:r>
     </w:p>
     <w:p>
@@ -18168,9 +18701,132 @@
         <w:rPr>
           <w:rFonts w:ascii="Times New Roman" w:hAnsi="Times New Roman" w:cs="Times New Roman"/>
           <w:sz w:val="28"/>
-          <w:lang w:val="en-US"/>
-        </w:rPr>
-      </w:pPr>
+        </w:rPr>
+      </w:pPr>
+      <w:r>
+        <w:rPr>
+          <w:rFonts w:ascii="Times New Roman" w:hAnsi="Times New Roman" w:cs="Times New Roman"/>
+          <w:sz w:val="28"/>
+        </w:rPr>
+        <w:t xml:space="preserve">Для ускорения разработки и повышения качества </w:t>
+      </w:r>
+      <w:r>
+        <w:rPr>
+          <w:rFonts w:ascii="Times New Roman" w:hAnsi="Times New Roman" w:cs="Times New Roman"/>
+          <w:sz w:val="28"/>
+          <w:lang w:val="en-US"/>
+        </w:rPr>
+        <w:t>UI</w:t>
+      </w:r>
+      <w:r>
+        <w:rPr>
+          <w:rFonts w:ascii="Times New Roman" w:hAnsi="Times New Roman" w:cs="Times New Roman"/>
+          <w:sz w:val="28"/>
+        </w:rPr>
+        <w:t xml:space="preserve">-интерфейса было принято решение использовать набор компонент </w:t>
+      </w:r>
+      <w:proofErr w:type="spellStart"/>
+      <w:r>
+        <w:rPr>
+          <w:rFonts w:ascii="Times New Roman" w:hAnsi="Times New Roman" w:cs="Times New Roman"/>
+          <w:sz w:val="28"/>
+          <w:lang w:val="en-US"/>
+        </w:rPr>
+        <w:t>DevExtreme</w:t>
+      </w:r>
+      <w:proofErr w:type="spellEnd"/>
+      <w:r>
+        <w:rPr>
+          <w:rFonts w:ascii="Times New Roman" w:hAnsi="Times New Roman" w:cs="Times New Roman"/>
+          <w:sz w:val="28"/>
+        </w:rPr>
+        <w:t xml:space="preserve">. Хоть данная платформа и поддерживает такие технологии как </w:t>
+      </w:r>
+      <w:r>
+        <w:rPr>
+          <w:rFonts w:ascii="Times New Roman" w:hAnsi="Times New Roman" w:cs="Times New Roman"/>
+          <w:sz w:val="28"/>
+          <w:lang w:val="en-US"/>
+        </w:rPr>
+        <w:t>Angular</w:t>
+      </w:r>
+      <w:r>
+        <w:rPr>
+          <w:rFonts w:ascii="Times New Roman" w:hAnsi="Times New Roman" w:cs="Times New Roman"/>
+          <w:sz w:val="28"/>
+        </w:rPr>
+        <w:t xml:space="preserve">, </w:t>
+      </w:r>
+      <w:proofErr w:type="spellStart"/>
+      <w:r>
+        <w:rPr>
+          <w:rFonts w:ascii="Times New Roman" w:hAnsi="Times New Roman" w:cs="Times New Roman"/>
+          <w:sz w:val="28"/>
+          <w:lang w:val="en-US"/>
+        </w:rPr>
+        <w:t>Vue</w:t>
+      </w:r>
+      <w:proofErr w:type="spellEnd"/>
+      <w:r>
+        <w:rPr>
+          <w:rFonts w:ascii="Times New Roman" w:hAnsi="Times New Roman" w:cs="Times New Roman"/>
+          <w:sz w:val="28"/>
+        </w:rPr>
+        <w:t xml:space="preserve"> </w:t>
+      </w:r>
+      <w:r>
+        <w:rPr>
+          <w:rFonts w:ascii="Times New Roman" w:hAnsi="Times New Roman" w:cs="Times New Roman"/>
+          <w:sz w:val="28"/>
+        </w:rPr>
+        <w:t>и j</w:t>
+      </w:r>
+      <w:r>
+        <w:rPr>
+          <w:rFonts w:ascii="Times New Roman" w:hAnsi="Times New Roman" w:cs="Times New Roman"/>
+          <w:sz w:val="28"/>
+          <w:lang w:val="en-US"/>
+        </w:rPr>
+        <w:t>Query</w:t>
+      </w:r>
+      <w:r>
+        <w:rPr>
+          <w:rFonts w:ascii="Times New Roman" w:hAnsi="Times New Roman" w:cs="Times New Roman"/>
+          <w:sz w:val="28"/>
+        </w:rPr>
+        <w:t xml:space="preserve">, первоочередным приоритетом для нее является </w:t>
+      </w:r>
+      <w:r>
+        <w:rPr>
+          <w:rFonts w:ascii="Times New Roman" w:hAnsi="Times New Roman" w:cs="Times New Roman"/>
+          <w:sz w:val="28"/>
+          <w:lang w:val="en-US"/>
+        </w:rPr>
+        <w:t>React</w:t>
+      </w:r>
+      <w:r>
+        <w:rPr>
+          <w:rFonts w:ascii="Times New Roman" w:hAnsi="Times New Roman" w:cs="Times New Roman"/>
+          <w:sz w:val="28"/>
+        </w:rPr>
+        <w:t xml:space="preserve">. По этой причине предпочтение было отдано именно данному </w:t>
+      </w:r>
+      <w:proofErr w:type="spellStart"/>
+      <w:r>
+        <w:rPr>
+          <w:rFonts w:ascii="Times New Roman" w:hAnsi="Times New Roman" w:cs="Times New Roman"/>
+          <w:sz w:val="28"/>
+        </w:rPr>
+        <w:t>фреймворку</w:t>
+      </w:r>
+      <w:proofErr w:type="spellEnd"/>
+      <w:r>
+        <w:rPr>
+          <w:rFonts w:ascii="Times New Roman" w:hAnsi="Times New Roman" w:cs="Times New Roman"/>
+          <w:sz w:val="28"/>
+        </w:rPr>
+        <w:t>.</w:t>
+      </w:r>
     </w:p>
     <w:p>
       <w:pPr>
@@ -18186,94 +18842,42 @@
           <w:rFonts w:ascii="Times New Roman" w:hAnsi="Times New Roman" w:cs="Times New Roman"/>
           <w:sz w:val="28"/>
         </w:rPr>
-        <w:t>Функциональные требования</w:t>
-      </w:r>
-    </w:p>
-    <w:tbl>
-      <w:tblPr>
-        <w:tblStyle w:val="a5"/>
-        <w:tblW w:w="0" w:type="auto"/>
-        <w:tblInd w:w="284" w:type="dxa"/>
-        <w:tblBorders>
-          <w:top w:val="none" w:sz="0" w:space="0" w:color="auto"/>
-          <w:left w:val="none" w:sz="0" w:space="0" w:color="auto"/>
-          <w:bottom w:val="none" w:sz="0" w:space="0" w:color="auto"/>
-          <w:right w:val="none" w:sz="0" w:space="0" w:color="auto"/>
-          <w:insideH w:val="none" w:sz="0" w:space="0" w:color="auto"/>
-          <w:insideV w:val="single" w:sz="8" w:space="0" w:color="auto"/>
-        </w:tblBorders>
-        <w:tblLook w:val="04A0" w:firstRow="1" w:lastRow="0" w:firstColumn="1" w:lastColumn="0" w:noHBand="0" w:noVBand="1"/>
-      </w:tblPr>
-      <w:tblGrid>
-        <w:gridCol w:w="1134"/>
-        <w:gridCol w:w="7927"/>
-      </w:tblGrid>
-      <w:tr>
-        <w:tc>
-          <w:tcPr>
-            <w:tcW w:w="1134" w:type="dxa"/>
-          </w:tcPr>
-          <w:p>
-            <w:pPr>
-              <w:pStyle w:val="a6"/>
-              <w:spacing w:line="276" w:lineRule="auto"/>
-              <w:rPr>
-                <w:rFonts w:ascii="Times New Roman" w:hAnsi="Times New Roman" w:cs="Times New Roman"/>
-                <w:sz w:val="28"/>
-                <w:lang w:val="en-US"/>
-              </w:rPr>
-            </w:pPr>
-            <w:r>
-              <w:rPr>
-                <w:rFonts w:ascii="Times New Roman" w:hAnsi="Times New Roman" w:cs="Times New Roman"/>
-                <w:sz w:val="28"/>
-                <w:lang w:val="en-US"/>
-              </w:rPr>
-              <w:t>FR</w:t>
-            </w:r>
-            <w:r>
-              <w:rPr>
-                <w:rFonts w:ascii="Times New Roman" w:hAnsi="Times New Roman" w:cs="Times New Roman"/>
-                <w:sz w:val="28"/>
-              </w:rPr>
-              <w:t>-1</w:t>
-            </w:r>
-          </w:p>
-        </w:tc>
-        <w:tc>
-          <w:tcPr>
-            <w:tcW w:w="7927" w:type="dxa"/>
-          </w:tcPr>
-          <w:p>
-            <w:pPr>
-              <w:pStyle w:val="a6"/>
-              <w:spacing w:line="276" w:lineRule="auto"/>
-              <w:rPr>
-                <w:rFonts w:ascii="Times New Roman" w:hAnsi="Times New Roman" w:cs="Times New Roman"/>
-                <w:sz w:val="28"/>
-              </w:rPr>
-            </w:pPr>
-            <w:r>
-              <w:rPr>
-                <w:rFonts w:ascii="Times New Roman" w:hAnsi="Times New Roman" w:cs="Times New Roman"/>
-                <w:sz w:val="28"/>
-              </w:rPr>
-              <w:t>Подключение к сети</w:t>
-            </w:r>
-          </w:p>
-          <w:p>
-            <w:pPr>
-              <w:pStyle w:val="a6"/>
-              <w:spacing w:line="276" w:lineRule="auto"/>
-              <w:rPr>
-                <w:rFonts w:ascii="Times New Roman" w:hAnsi="Times New Roman" w:cs="Times New Roman"/>
-                <w:sz w:val="28"/>
-              </w:rPr>
-            </w:pPr>
-          </w:p>
-        </w:tc>
-      </w:tr>
-    </w:tbl>
+        <w:lastRenderedPageBreak/>
+        <w:t xml:space="preserve">Так как сайт является отдельным независимым приложением, в качестве среды выполнения был выбран лёгкий и мультиплатформенный </w:t>
+      </w:r>
+      <w:r>
+        <w:rPr>
+          <w:rFonts w:ascii="Times New Roman" w:hAnsi="Times New Roman" w:cs="Times New Roman"/>
+          <w:sz w:val="28"/>
+          <w:lang w:val="en-US"/>
+        </w:rPr>
+        <w:t>Node</w:t>
+      </w:r>
+      <w:r>
+        <w:rPr>
+          <w:rFonts w:ascii="Times New Roman" w:hAnsi="Times New Roman" w:cs="Times New Roman"/>
+          <w:sz w:val="28"/>
+        </w:rPr>
+        <w:t>.</w:t>
+      </w:r>
+      <w:proofErr w:type="spellStart"/>
+      <w:r>
+        <w:rPr>
+          <w:rFonts w:ascii="Times New Roman" w:hAnsi="Times New Roman" w:cs="Times New Roman"/>
+          <w:sz w:val="28"/>
+          <w:lang w:val="en-US"/>
+        </w:rPr>
+        <w:t>js</w:t>
+      </w:r>
+      <w:proofErr w:type="spellEnd"/>
+      <w:r>
+        <w:rPr>
+          <w:rFonts w:ascii="Times New Roman" w:hAnsi="Times New Roman" w:cs="Times New Roman"/>
+          <w:sz w:val="28"/>
+        </w:rPr>
+        <w:t>.</w:t>
+      </w:r>
+    </w:p>
     <w:p>
       <w:pPr>
         <w:spacing w:line="360" w:lineRule="auto"/>
@@ -18283,9 +18887,1737 @@
           <w:sz w:val="28"/>
         </w:rPr>
       </w:pPr>
+      <w:r>
+        <w:rPr>
+          <w:rFonts w:ascii="Times New Roman" w:hAnsi="Times New Roman" w:cs="Times New Roman"/>
+          <w:sz w:val="28"/>
+        </w:rPr>
+        <w:t xml:space="preserve">Сайт сообщается со всей остальной системой через </w:t>
+      </w:r>
+      <w:r>
+        <w:rPr>
+          <w:rFonts w:ascii="Times New Roman" w:hAnsi="Times New Roman" w:cs="Times New Roman"/>
+          <w:sz w:val="28"/>
+          <w:lang w:val="en-US"/>
+        </w:rPr>
+        <w:t>API</w:t>
+      </w:r>
+      <w:r>
+        <w:rPr>
+          <w:rFonts w:ascii="Times New Roman" w:hAnsi="Times New Roman" w:cs="Times New Roman"/>
+          <w:sz w:val="28"/>
+        </w:rPr>
+        <w:t xml:space="preserve">, для которого были разработаны обобщенные классы контроллеров. Таким образом, основной функционал для всех моделей представляется абсолютно идентичным набором </w:t>
+      </w:r>
+      <w:r>
+        <w:rPr>
+          <w:rFonts w:ascii="Times New Roman" w:hAnsi="Times New Roman" w:cs="Times New Roman"/>
+          <w:sz w:val="28"/>
+          <w:lang w:val="en-US"/>
+        </w:rPr>
+        <w:t>REST</w:t>
+      </w:r>
+      <w:r>
+        <w:rPr>
+          <w:rFonts w:ascii="Times New Roman" w:hAnsi="Times New Roman" w:cs="Times New Roman"/>
+          <w:sz w:val="28"/>
+        </w:rPr>
+        <w:t>-</w:t>
+      </w:r>
+      <w:r>
+        <w:rPr>
+          <w:rFonts w:ascii="Times New Roman" w:hAnsi="Times New Roman" w:cs="Times New Roman"/>
+          <w:sz w:val="28"/>
+        </w:rPr>
+        <w:t>запросов, что дало возможность разработать для сайта как собственные базовые компоненты, такие как: выпадающие</w:t>
+      </w:r>
+      <w:r>
+        <w:rPr>
+          <w:rFonts w:ascii="Times New Roman" w:hAnsi="Times New Roman" w:cs="Times New Roman"/>
+          <w:sz w:val="28"/>
+        </w:rPr>
+        <w:t xml:space="preserve"> списки</w:t>
+      </w:r>
+      <w:r>
+        <w:rPr>
+          <w:rFonts w:ascii="Times New Roman" w:hAnsi="Times New Roman" w:cs="Times New Roman"/>
+          <w:sz w:val="28"/>
+        </w:rPr>
+        <w:t>, таблицы с поиском и фильтрацией, формы редактирования и просмотра объектов и другие.</w:t>
+      </w:r>
+    </w:p>
+    <w:p>
+      <w:pPr>
+        <w:spacing w:line="360" w:lineRule="auto"/>
+        <w:ind w:left="720" w:right="720"/>
+        <w:rPr>
+          <w:rFonts w:ascii="Times New Roman" w:hAnsi="Times New Roman" w:cs="Times New Roman"/>
+          <w:sz w:val="28"/>
+        </w:rPr>
+      </w:pPr>
+    </w:p>
+    <w:p>
+      <w:pPr>
+        <w:pStyle w:val="a4"/>
+        <w:spacing w:line="360" w:lineRule="auto"/>
+        <w:ind w:left="1080" w:right="720"/>
+        <w:rPr>
+          <w:rFonts w:ascii="Times New Roman" w:hAnsi="Times New Roman" w:cs="Times New Roman"/>
+          <w:b/>
+          <w:sz w:val="28"/>
+        </w:rPr>
+      </w:pPr>
+      <w:r>
+        <w:rPr>
+          <w:rFonts w:ascii="Times New Roman" w:hAnsi="Times New Roman" w:cs="Times New Roman"/>
+          <w:b/>
+          <w:sz w:val="28"/>
+        </w:rPr>
+        <w:t>Безопасность</w:t>
+      </w:r>
+    </w:p>
+    <w:p>
+      <w:pPr>
+        <w:pStyle w:val="a4"/>
+        <w:spacing w:line="360" w:lineRule="auto"/>
+        <w:ind w:left="1080" w:right="720"/>
+        <w:rPr>
+          <w:rFonts w:ascii="Times New Roman" w:hAnsi="Times New Roman" w:cs="Times New Roman"/>
+          <w:sz w:val="28"/>
+        </w:rPr>
+      </w:pPr>
+      <w:r>
+        <w:rPr>
+          <w:rFonts w:ascii="Times New Roman" w:hAnsi="Times New Roman" w:cs="Times New Roman"/>
+          <w:sz w:val="28"/>
+        </w:rPr>
+        <w:t xml:space="preserve">Одним из требований к безопасности </w:t>
+      </w:r>
+      <w:r>
+        <w:rPr>
+          <w:rFonts w:ascii="Times New Roman" w:hAnsi="Times New Roman" w:cs="Times New Roman"/>
+          <w:sz w:val="28"/>
+          <w:lang w:val="en-US"/>
+        </w:rPr>
+        <w:t>API</w:t>
+      </w:r>
+      <w:r>
+        <w:rPr>
+          <w:rFonts w:ascii="Times New Roman" w:hAnsi="Times New Roman" w:cs="Times New Roman"/>
+          <w:sz w:val="28"/>
+        </w:rPr>
+        <w:t xml:space="preserve"> </w:t>
+      </w:r>
+      <w:r>
+        <w:rPr>
+          <w:rFonts w:ascii="Times New Roman" w:hAnsi="Times New Roman" w:cs="Times New Roman"/>
+          <w:sz w:val="28"/>
+        </w:rPr>
+        <w:t xml:space="preserve">было обязательное наличие атрибута </w:t>
+      </w:r>
+      <w:r>
+        <w:rPr>
+          <w:rFonts w:ascii="Times New Roman" w:hAnsi="Times New Roman" w:cs="Times New Roman"/>
+          <w:sz w:val="28"/>
+          <w:lang w:val="en-US"/>
+        </w:rPr>
+        <w:t>httpOnly</w:t>
+      </w:r>
+      <w:r>
+        <w:rPr>
+          <w:rFonts w:ascii="Times New Roman" w:hAnsi="Times New Roman" w:cs="Times New Roman"/>
+          <w:sz w:val="28"/>
+        </w:rPr>
+        <w:t xml:space="preserve"> </w:t>
+      </w:r>
+      <w:r>
+        <w:rPr>
+          <w:rFonts w:ascii="Times New Roman" w:hAnsi="Times New Roman" w:cs="Times New Roman"/>
+          <w:sz w:val="28"/>
+        </w:rPr>
+        <w:t xml:space="preserve">у всех </w:t>
+      </w:r>
+      <w:r>
+        <w:rPr>
+          <w:rFonts w:ascii="Times New Roman" w:hAnsi="Times New Roman" w:cs="Times New Roman"/>
+          <w:sz w:val="28"/>
+          <w:lang w:val="en-US"/>
+        </w:rPr>
+        <w:t>Cookie</w:t>
+      </w:r>
+      <w:r>
+        <w:rPr>
+          <w:rFonts w:ascii="Times New Roman" w:hAnsi="Times New Roman" w:cs="Times New Roman"/>
+          <w:sz w:val="28"/>
+        </w:rPr>
+        <w:t xml:space="preserve">, данное требование также релевантно и для сайта. Данное требование в первую очередь продиктовано защитой от </w:t>
+      </w:r>
+      <w:r>
+        <w:rPr>
+          <w:rFonts w:ascii="Times New Roman" w:hAnsi="Times New Roman" w:cs="Times New Roman"/>
+          <w:sz w:val="28"/>
+          <w:lang w:val="en-US"/>
+        </w:rPr>
+        <w:t>XSS</w:t>
+      </w:r>
+      <w:r>
+        <w:rPr>
+          <w:rFonts w:ascii="Times New Roman" w:hAnsi="Times New Roman" w:cs="Times New Roman"/>
+          <w:sz w:val="28"/>
+        </w:rPr>
+        <w:t xml:space="preserve">-атак и, в более общем смысле, подразумевает полный запрет доступа к конфиденциальным данным из </w:t>
+      </w:r>
+      <w:r>
+        <w:rPr>
+          <w:rFonts w:ascii="Times New Roman" w:hAnsi="Times New Roman" w:cs="Times New Roman"/>
+          <w:sz w:val="28"/>
+          <w:lang w:val="en-US"/>
+        </w:rPr>
+        <w:t>JavaScript</w:t>
+      </w:r>
+      <w:r>
+        <w:rPr>
+          <w:rFonts w:ascii="Times New Roman" w:hAnsi="Times New Roman" w:cs="Times New Roman"/>
+          <w:sz w:val="28"/>
+        </w:rPr>
+        <w:t xml:space="preserve"> </w:t>
+      </w:r>
+      <w:r>
+        <w:rPr>
+          <w:rFonts w:ascii="Times New Roman" w:hAnsi="Times New Roman" w:cs="Times New Roman"/>
+          <w:sz w:val="28"/>
+        </w:rPr>
+        <w:t xml:space="preserve">кода. </w:t>
+      </w:r>
+    </w:p>
+    <w:p>
+      <w:pPr>
+        <w:pStyle w:val="a4"/>
+        <w:spacing w:line="360" w:lineRule="auto"/>
+        <w:ind w:left="1080" w:right="720"/>
+        <w:rPr>
+          <w:rFonts w:ascii="Times New Roman" w:hAnsi="Times New Roman" w:cs="Times New Roman"/>
+          <w:sz w:val="28"/>
+        </w:rPr>
+      </w:pPr>
+    </w:p>
+    <w:p>
+      <w:pPr>
+        <w:pStyle w:val="a4"/>
+        <w:spacing w:line="360" w:lineRule="auto"/>
+        <w:ind w:left="1080" w:right="720"/>
+        <w:rPr>
+          <w:rFonts w:ascii="Times New Roman" w:hAnsi="Times New Roman" w:cs="Times New Roman"/>
+          <w:sz w:val="28"/>
+        </w:rPr>
+      </w:pPr>
+      <w:r>
+        <w:rPr>
+          <w:rFonts w:ascii="Times New Roman" w:hAnsi="Times New Roman" w:cs="Times New Roman"/>
+          <w:sz w:val="28"/>
+        </w:rPr>
+        <w:t xml:space="preserve">В связи с этим возникает проблема, </w:t>
+      </w:r>
+      <w:r>
+        <w:rPr>
+          <w:rFonts w:ascii="Times New Roman" w:hAnsi="Times New Roman" w:cs="Times New Roman"/>
+          <w:sz w:val="28"/>
+          <w:lang w:val="en-US"/>
+        </w:rPr>
+        <w:t>JWT</w:t>
+      </w:r>
+      <w:r>
+        <w:rPr>
+          <w:rFonts w:ascii="Times New Roman" w:hAnsi="Times New Roman" w:cs="Times New Roman"/>
+          <w:sz w:val="28"/>
+        </w:rPr>
+        <w:t xml:space="preserve">-аутентификация производится с помощью записи </w:t>
+      </w:r>
+      <w:proofErr w:type="spellStart"/>
+      <w:r>
+        <w:rPr>
+          <w:rFonts w:ascii="Times New Roman" w:hAnsi="Times New Roman" w:cs="Times New Roman"/>
+          <w:sz w:val="28"/>
+        </w:rPr>
+        <w:t>токена</w:t>
+      </w:r>
+      <w:proofErr w:type="spellEnd"/>
+      <w:r>
+        <w:rPr>
+          <w:rFonts w:ascii="Times New Roman" w:hAnsi="Times New Roman" w:cs="Times New Roman"/>
+          <w:sz w:val="28"/>
+        </w:rPr>
+        <w:t xml:space="preserve"> в заголовок </w:t>
+      </w:r>
+      <w:r>
+        <w:rPr>
+          <w:rFonts w:ascii="Times New Roman" w:hAnsi="Times New Roman" w:cs="Times New Roman"/>
+          <w:sz w:val="28"/>
+          <w:lang w:val="en-US"/>
+        </w:rPr>
+        <w:t>Authorization</w:t>
+      </w:r>
+      <w:r>
+        <w:rPr>
+          <w:rFonts w:ascii="Times New Roman" w:hAnsi="Times New Roman" w:cs="Times New Roman"/>
+          <w:sz w:val="28"/>
+        </w:rPr>
+        <w:t xml:space="preserve">, однако, мы не можем давать доступ к </w:t>
+      </w:r>
+      <w:proofErr w:type="spellStart"/>
+      <w:r>
+        <w:rPr>
+          <w:rFonts w:ascii="Times New Roman" w:hAnsi="Times New Roman" w:cs="Times New Roman"/>
+          <w:sz w:val="28"/>
+        </w:rPr>
+        <w:t>токену</w:t>
+      </w:r>
+      <w:proofErr w:type="spellEnd"/>
+      <w:r>
+        <w:rPr>
+          <w:rFonts w:ascii="Times New Roman" w:hAnsi="Times New Roman" w:cs="Times New Roman"/>
+          <w:sz w:val="28"/>
+        </w:rPr>
+        <w:t xml:space="preserve"> из кода. Для решения данной проблемы был модифицирован </w:t>
+      </w:r>
+      <w:r>
+        <w:rPr>
+          <w:rFonts w:ascii="Times New Roman" w:hAnsi="Times New Roman" w:cs="Times New Roman"/>
+          <w:sz w:val="28"/>
+          <w:lang w:val="en-US"/>
+        </w:rPr>
+        <w:t>API</w:t>
+      </w:r>
+      <w:r>
+        <w:rPr>
+          <w:rFonts w:ascii="Times New Roman" w:hAnsi="Times New Roman" w:cs="Times New Roman"/>
+          <w:sz w:val="28"/>
+        </w:rPr>
+        <w:t xml:space="preserve"> – создан </w:t>
+      </w:r>
+      <w:r>
+        <w:rPr>
+          <w:rFonts w:ascii="Times New Roman" w:hAnsi="Times New Roman" w:cs="Times New Roman"/>
+          <w:sz w:val="28"/>
+          <w:lang w:val="en-US"/>
+        </w:rPr>
+        <w:t>middleware</w:t>
+      </w:r>
+      <w:r>
+        <w:rPr>
+          <w:rFonts w:ascii="Times New Roman" w:hAnsi="Times New Roman" w:cs="Times New Roman"/>
+          <w:sz w:val="28"/>
+        </w:rPr>
+        <w:t>-</w:t>
+      </w:r>
+      <w:r>
+        <w:rPr>
+          <w:rFonts w:ascii="Times New Roman" w:hAnsi="Times New Roman" w:cs="Times New Roman"/>
+          <w:sz w:val="28"/>
+        </w:rPr>
+        <w:t xml:space="preserve">компонент перехватывающий </w:t>
+      </w:r>
+      <w:proofErr w:type="spellStart"/>
+      <w:r>
+        <w:rPr>
+          <w:rFonts w:ascii="Times New Roman" w:hAnsi="Times New Roman" w:cs="Times New Roman"/>
+          <w:sz w:val="28"/>
+        </w:rPr>
+        <w:t>токен</w:t>
+      </w:r>
+      <w:proofErr w:type="spellEnd"/>
+      <w:r>
+        <w:rPr>
+          <w:rFonts w:ascii="Times New Roman" w:hAnsi="Times New Roman" w:cs="Times New Roman"/>
+          <w:sz w:val="28"/>
+        </w:rPr>
+        <w:t xml:space="preserve"> из текущих </w:t>
+      </w:r>
+      <w:r>
+        <w:rPr>
+          <w:rFonts w:ascii="Times New Roman" w:hAnsi="Times New Roman" w:cs="Times New Roman"/>
+          <w:sz w:val="28"/>
+          <w:lang w:val="en-US"/>
+        </w:rPr>
+        <w:t>Cookie</w:t>
+      </w:r>
+      <w:r>
+        <w:rPr>
+          <w:rFonts w:ascii="Times New Roman" w:hAnsi="Times New Roman" w:cs="Times New Roman"/>
+          <w:sz w:val="28"/>
+        </w:rPr>
+        <w:t xml:space="preserve"> </w:t>
+      </w:r>
+      <w:r>
+        <w:rPr>
+          <w:rFonts w:ascii="Times New Roman" w:hAnsi="Times New Roman" w:cs="Times New Roman"/>
+          <w:sz w:val="28"/>
+        </w:rPr>
+        <w:t>браузера пользователя и подставляющий</w:t>
+      </w:r>
+      <w:r>
+        <w:rPr>
+          <w:rFonts w:ascii="Times New Roman" w:hAnsi="Times New Roman" w:cs="Times New Roman"/>
+          <w:sz w:val="28"/>
+        </w:rPr>
+        <w:t xml:space="preserve"> </w:t>
+      </w:r>
+      <w:r>
+        <w:rPr>
+          <w:rFonts w:ascii="Times New Roman" w:hAnsi="Times New Roman" w:cs="Times New Roman"/>
+          <w:sz w:val="28"/>
+        </w:rPr>
+        <w:t>его во входящие заголовки.</w:t>
+      </w:r>
+    </w:p>
+    <w:p>
+      <w:pPr>
+        <w:pStyle w:val="a4"/>
+        <w:spacing w:line="360" w:lineRule="auto"/>
+        <w:ind w:left="1080" w:right="720"/>
+        <w:rPr>
+          <w:rFonts w:ascii="Times New Roman" w:hAnsi="Times New Roman" w:cs="Times New Roman"/>
+          <w:sz w:val="28"/>
+        </w:rPr>
+      </w:pPr>
+    </w:p>
+    <w:p>
+      <w:pPr>
+        <w:pStyle w:val="a4"/>
+        <w:spacing w:line="360" w:lineRule="auto"/>
+        <w:ind w:left="1080" w:right="720"/>
+        <w:rPr>
+          <w:rFonts w:ascii="Times New Roman" w:hAnsi="Times New Roman" w:cs="Times New Roman"/>
+          <w:b/>
+          <w:sz w:val="28"/>
+        </w:rPr>
+      </w:pPr>
+      <w:r>
+        <w:rPr>
+          <w:rFonts w:ascii="Times New Roman" w:hAnsi="Times New Roman" w:cs="Times New Roman"/>
+          <w:b/>
+          <w:sz w:val="28"/>
+        </w:rPr>
+        <w:t>Интерфейс</w:t>
+      </w:r>
+    </w:p>
+    <w:p>
+      <w:pPr>
+        <w:pStyle w:val="a4"/>
+        <w:spacing w:line="360" w:lineRule="auto"/>
+        <w:ind w:left="1080" w:right="720"/>
+        <w:rPr>
+          <w:rFonts w:ascii="Times New Roman" w:hAnsi="Times New Roman" w:cs="Times New Roman"/>
+          <w:sz w:val="28"/>
+        </w:rPr>
+      </w:pPr>
+      <w:r>
+        <w:rPr>
+          <w:rFonts w:ascii="Times New Roman" w:hAnsi="Times New Roman" w:cs="Times New Roman"/>
+          <w:sz w:val="28"/>
+        </w:rPr>
+        <w:lastRenderedPageBreak/>
+        <w:t>Так как сайт является основным методом взаимодействия пользователя с системой – к нему предъявляются наиболее серьезные</w:t>
+      </w:r>
+      <w:r>
+        <w:rPr>
+          <w:rFonts w:ascii="Times New Roman" w:hAnsi="Times New Roman" w:cs="Times New Roman"/>
+          <w:sz w:val="28"/>
+        </w:rPr>
+        <w:t xml:space="preserve"> </w:t>
+      </w:r>
+      <w:r>
+        <w:rPr>
+          <w:rFonts w:ascii="Times New Roman" w:hAnsi="Times New Roman" w:cs="Times New Roman"/>
+          <w:sz w:val="28"/>
+          <w:lang w:val="en-US"/>
+        </w:rPr>
+        <w:t>UI</w:t>
+      </w:r>
+      <w:r>
+        <w:rPr>
+          <w:rFonts w:ascii="Times New Roman" w:hAnsi="Times New Roman" w:cs="Times New Roman"/>
+          <w:sz w:val="28"/>
+        </w:rPr>
+        <w:t>/</w:t>
+      </w:r>
+      <w:r>
+        <w:rPr>
+          <w:rFonts w:ascii="Times New Roman" w:hAnsi="Times New Roman" w:cs="Times New Roman"/>
+          <w:sz w:val="28"/>
+          <w:lang w:val="en-US"/>
+        </w:rPr>
+        <w:t>UX</w:t>
+      </w:r>
+      <w:r>
+        <w:rPr>
+          <w:rFonts w:ascii="Times New Roman" w:hAnsi="Times New Roman" w:cs="Times New Roman"/>
+          <w:sz w:val="28"/>
+        </w:rPr>
+        <w:t xml:space="preserve"> требования.</w:t>
+      </w:r>
+      <w:r>
+        <w:rPr>
+          <w:rFonts w:ascii="Times New Roman" w:hAnsi="Times New Roman" w:cs="Times New Roman"/>
+          <w:sz w:val="28"/>
+        </w:rPr>
+        <w:t xml:space="preserve"> </w:t>
+      </w:r>
+    </w:p>
+    <w:p>
+      <w:pPr>
+        <w:pStyle w:val="a4"/>
+        <w:spacing w:line="360" w:lineRule="auto"/>
+        <w:ind w:left="1077" w:right="720"/>
+        <w:rPr>
+          <w:rFonts w:ascii="Times New Roman" w:hAnsi="Times New Roman" w:cs="Times New Roman"/>
+          <w:sz w:val="28"/>
+          <w:szCs w:val="28"/>
+        </w:rPr>
+      </w:pPr>
+      <w:r>
+        <w:rPr>
+          <w:rFonts w:ascii="Times New Roman" w:hAnsi="Times New Roman" w:cs="Times New Roman"/>
+          <w:sz w:val="28"/>
+        </w:rPr>
+        <w:t xml:space="preserve">Главными стандартами пользовательских интерфейсов ПО </w:t>
+      </w:r>
+      <w:r>
+        <w:rPr>
+          <w:rFonts w:ascii="Times New Roman" w:hAnsi="Times New Roman" w:cs="Times New Roman"/>
+          <w:sz w:val="28"/>
+          <w:szCs w:val="28"/>
+        </w:rPr>
+        <w:t>являю</w:t>
+      </w:r>
+      <w:r>
+        <w:rPr>
+          <w:rFonts w:ascii="Times New Roman" w:hAnsi="Times New Roman" w:cs="Times New Roman"/>
+          <w:sz w:val="28"/>
+          <w:szCs w:val="28"/>
+        </w:rPr>
+        <w:t>тся ISO 9241</w:t>
+      </w:r>
+      <w:r>
+        <w:rPr>
+          <w:rFonts w:ascii="Times New Roman" w:hAnsi="Times New Roman" w:cs="Times New Roman"/>
+          <w:sz w:val="28"/>
+          <w:szCs w:val="28"/>
+        </w:rPr>
+        <w:t xml:space="preserve"> и </w:t>
+      </w:r>
+      <w:r>
+        <w:rPr>
+          <w:rFonts w:ascii="Times New Roman" w:hAnsi="Times New Roman" w:cs="Times New Roman"/>
+          <w:sz w:val="28"/>
+          <w:szCs w:val="28"/>
+          <w:lang w:val="en-US"/>
+        </w:rPr>
+        <w:t>ISO</w:t>
+      </w:r>
+      <w:r>
+        <w:rPr>
+          <w:rFonts w:ascii="Times New Roman" w:hAnsi="Times New Roman" w:cs="Times New Roman"/>
+          <w:sz w:val="28"/>
+          <w:szCs w:val="28"/>
+        </w:rPr>
+        <w:t xml:space="preserve"> 14</w:t>
+      </w:r>
+      <w:r>
+        <w:rPr>
+          <w:rFonts w:ascii="Times New Roman" w:hAnsi="Times New Roman" w:cs="Times New Roman"/>
+          <w:sz w:val="28"/>
+          <w:szCs w:val="28"/>
+        </w:rPr>
+        <w:t>915</w:t>
+      </w:r>
+      <w:r>
+        <w:rPr>
+          <w:rFonts w:ascii="Times New Roman" w:hAnsi="Times New Roman" w:cs="Times New Roman"/>
+          <w:sz w:val="28"/>
+          <w:szCs w:val="28"/>
+        </w:rPr>
+        <w:t>.</w:t>
+      </w:r>
+      <w:r>
+        <w:rPr>
+          <w:rFonts w:ascii="Times New Roman" w:hAnsi="Times New Roman" w:cs="Times New Roman"/>
+          <w:sz w:val="36"/>
+        </w:rPr>
+        <w:t xml:space="preserve"> </w:t>
+      </w:r>
+      <w:r>
+        <w:rPr>
+          <w:rFonts w:ascii="Times New Roman" w:hAnsi="Times New Roman" w:cs="Times New Roman"/>
+          <w:sz w:val="28"/>
+          <w:szCs w:val="28"/>
+        </w:rPr>
+        <w:t xml:space="preserve">Однако, данные стандарты дают лишь общие характеристики. В связи с этим для разработки интерфейса приложения за основу был также взят набор рекомендаций </w:t>
+      </w:r>
+      <w:r>
+        <w:rPr>
+          <w:rFonts w:ascii="Times New Roman" w:hAnsi="Times New Roman" w:cs="Times New Roman"/>
+          <w:sz w:val="28"/>
+          <w:szCs w:val="28"/>
+          <w:lang w:val="en-US"/>
+        </w:rPr>
+        <w:t>Material</w:t>
+      </w:r>
+      <w:r>
+        <w:rPr>
+          <w:rFonts w:ascii="Times New Roman" w:hAnsi="Times New Roman" w:cs="Times New Roman"/>
+          <w:sz w:val="28"/>
+          <w:szCs w:val="28"/>
+        </w:rPr>
+        <w:t xml:space="preserve"> </w:t>
+      </w:r>
+      <w:r>
+        <w:rPr>
+          <w:rFonts w:ascii="Times New Roman" w:hAnsi="Times New Roman" w:cs="Times New Roman"/>
+          <w:sz w:val="28"/>
+          <w:szCs w:val="28"/>
+          <w:lang w:val="en-US"/>
+        </w:rPr>
+        <w:t>Design</w:t>
+      </w:r>
+      <w:r>
+        <w:rPr>
+          <w:rFonts w:ascii="Times New Roman" w:hAnsi="Times New Roman" w:cs="Times New Roman"/>
+          <w:sz w:val="28"/>
+          <w:szCs w:val="28"/>
+        </w:rPr>
+        <w:t xml:space="preserve"> </w:t>
+      </w:r>
+      <w:r>
+        <w:rPr>
+          <w:rFonts w:ascii="Times New Roman" w:hAnsi="Times New Roman" w:cs="Times New Roman"/>
+          <w:sz w:val="28"/>
+          <w:szCs w:val="28"/>
+        </w:rPr>
+        <w:t xml:space="preserve">от разработчиков </w:t>
+      </w:r>
+      <w:r>
+        <w:rPr>
+          <w:rFonts w:ascii="Times New Roman" w:hAnsi="Times New Roman" w:cs="Times New Roman"/>
+          <w:sz w:val="28"/>
+          <w:szCs w:val="28"/>
+          <w:lang w:val="en-US"/>
+        </w:rPr>
+        <w:t>Google</w:t>
+      </w:r>
+      <w:r>
+        <w:rPr>
+          <w:rFonts w:ascii="Times New Roman" w:hAnsi="Times New Roman" w:cs="Times New Roman"/>
+          <w:sz w:val="28"/>
+          <w:szCs w:val="28"/>
+        </w:rPr>
+        <w:t>.</w:t>
+      </w:r>
+      <w:r>
+        <w:rPr>
+          <w:rFonts w:ascii="Times New Roman" w:hAnsi="Times New Roman" w:cs="Times New Roman"/>
+          <w:sz w:val="28"/>
+          <w:szCs w:val="28"/>
+        </w:rPr>
+        <w:t xml:space="preserve">  </w:t>
+      </w:r>
+    </w:p>
+    <w:p>
+      <w:pPr>
+        <w:pStyle w:val="a4"/>
+        <w:spacing w:line="360" w:lineRule="auto"/>
+        <w:ind w:left="1077" w:right="720"/>
+        <w:rPr>
+          <w:rFonts w:ascii="Times New Roman" w:hAnsi="Times New Roman" w:cs="Times New Roman"/>
+          <w:sz w:val="28"/>
+          <w:szCs w:val="28"/>
+        </w:rPr>
+      </w:pPr>
+      <w:r>
+        <w:rPr>
+          <w:rFonts w:ascii="Times New Roman" w:hAnsi="Times New Roman" w:cs="Times New Roman"/>
+          <w:sz w:val="28"/>
+          <w:szCs w:val="28"/>
+        </w:rPr>
+        <w:t xml:space="preserve">Большинство рекомендаций данного набора уже учтены в библиотеке </w:t>
+      </w:r>
+      <w:r>
+        <w:rPr>
+          <w:rFonts w:ascii="Times New Roman" w:hAnsi="Times New Roman" w:cs="Times New Roman"/>
+          <w:sz w:val="28"/>
+          <w:szCs w:val="28"/>
+          <w:lang w:val="en-US"/>
+        </w:rPr>
+        <w:t>Bootstrap</w:t>
+      </w:r>
+      <w:r>
+        <w:rPr>
+          <w:rFonts w:ascii="Times New Roman" w:hAnsi="Times New Roman" w:cs="Times New Roman"/>
+          <w:sz w:val="28"/>
+          <w:szCs w:val="28"/>
+        </w:rPr>
+        <w:t xml:space="preserve">, на которой базируются используемые нами компоненты </w:t>
+      </w:r>
+      <w:proofErr w:type="spellStart"/>
+      <w:r>
+        <w:rPr>
+          <w:rFonts w:ascii="Times New Roman" w:hAnsi="Times New Roman" w:cs="Times New Roman"/>
+          <w:sz w:val="28"/>
+          <w:szCs w:val="28"/>
+          <w:lang w:val="en-US"/>
+        </w:rPr>
+        <w:t>Devextreme</w:t>
+      </w:r>
+      <w:proofErr w:type="spellEnd"/>
+      <w:r>
+        <w:rPr>
+          <w:rFonts w:ascii="Times New Roman" w:hAnsi="Times New Roman" w:cs="Times New Roman"/>
+          <w:sz w:val="28"/>
+          <w:szCs w:val="28"/>
+        </w:rPr>
+        <w:t>. Так, при разработке осталось использовать только следующие паттерны:</w:t>
+      </w:r>
+    </w:p>
+    <w:p>
+      <w:pPr>
+        <w:pStyle w:val="a4"/>
+        <w:numPr>
+          <w:ilvl w:val="0"/>
+          <w:numId w:val="17"/>
+        </w:numPr>
+        <w:spacing w:line="360" w:lineRule="auto"/>
+        <w:ind w:right="720"/>
+        <w:rPr>
+          <w:rFonts w:ascii="Times New Roman" w:hAnsi="Times New Roman" w:cs="Times New Roman"/>
+          <w:sz w:val="28"/>
+          <w:szCs w:val="28"/>
+        </w:rPr>
+      </w:pPr>
+      <w:r>
+        <w:rPr>
+          <w:rFonts w:ascii="Times New Roman" w:hAnsi="Times New Roman" w:cs="Times New Roman"/>
+          <w:sz w:val="28"/>
+          <w:szCs w:val="28"/>
+        </w:rPr>
+        <w:t xml:space="preserve">«Одностраничный» сайт – переход между страницами сайта происходит путем динамической перерисовки центрального элемента сайта, все элементы навигации не перерисовываются. Данный функционал предоставляется </w:t>
+      </w:r>
+      <w:proofErr w:type="spellStart"/>
+      <w:r>
+        <w:rPr>
+          <w:rFonts w:ascii="Times New Roman" w:hAnsi="Times New Roman" w:cs="Times New Roman"/>
+          <w:sz w:val="28"/>
+          <w:szCs w:val="28"/>
+        </w:rPr>
+        <w:t>фреймворком</w:t>
+      </w:r>
+      <w:proofErr w:type="spellEnd"/>
+      <w:r>
+        <w:rPr>
+          <w:rFonts w:ascii="Times New Roman" w:hAnsi="Times New Roman" w:cs="Times New Roman"/>
+          <w:sz w:val="28"/>
+          <w:szCs w:val="28"/>
+        </w:rPr>
+        <w:t xml:space="preserve"> </w:t>
+      </w:r>
+      <w:r>
+        <w:rPr>
+          <w:rFonts w:ascii="Times New Roman" w:hAnsi="Times New Roman" w:cs="Times New Roman"/>
+          <w:sz w:val="28"/>
+          <w:szCs w:val="28"/>
+          <w:lang w:val="en-US"/>
+        </w:rPr>
+        <w:t>React</w:t>
+      </w:r>
+      <w:r>
+        <w:rPr>
+          <w:rFonts w:ascii="Times New Roman" w:hAnsi="Times New Roman" w:cs="Times New Roman"/>
+          <w:sz w:val="28"/>
+          <w:szCs w:val="28"/>
+        </w:rPr>
+        <w:t>.</w:t>
+      </w:r>
+    </w:p>
+    <w:p>
+      <w:pPr>
+        <w:pStyle w:val="a4"/>
+        <w:numPr>
+          <w:ilvl w:val="0"/>
+          <w:numId w:val="17"/>
+        </w:numPr>
+        <w:spacing w:line="360" w:lineRule="auto"/>
+        <w:ind w:right="720"/>
+        <w:rPr>
+          <w:rFonts w:ascii="Times New Roman" w:hAnsi="Times New Roman" w:cs="Times New Roman"/>
+          <w:sz w:val="28"/>
+          <w:szCs w:val="28"/>
+        </w:rPr>
+      </w:pPr>
+      <w:r>
+        <w:rPr>
+          <w:rFonts w:ascii="Times New Roman" w:hAnsi="Times New Roman" w:cs="Times New Roman"/>
+          <w:sz w:val="28"/>
+          <w:szCs w:val="28"/>
+        </w:rPr>
+        <w:t xml:space="preserve">«Экранные заглушки» - для создания ощущения более плавного перехода пользователя между страницами сайта приложение не должно дожидаться загрузки всех необходимых данных, а сразу </w:t>
+      </w:r>
+      <w:proofErr w:type="spellStart"/>
+      <w:r>
+        <w:rPr>
+          <w:rFonts w:ascii="Times New Roman" w:hAnsi="Times New Roman" w:cs="Times New Roman"/>
+          <w:sz w:val="28"/>
+          <w:szCs w:val="28"/>
+        </w:rPr>
+        <w:t>отрисовывать</w:t>
+      </w:r>
+      <w:proofErr w:type="spellEnd"/>
+      <w:r>
+        <w:rPr>
+          <w:rFonts w:ascii="Times New Roman" w:hAnsi="Times New Roman" w:cs="Times New Roman"/>
+          <w:sz w:val="28"/>
+          <w:szCs w:val="28"/>
+        </w:rPr>
+        <w:t xml:space="preserve"> все необходимые элементы интерфейса, «заглушая» их анимацией ожидания, пока не будет получен ответ от </w:t>
+      </w:r>
+      <w:r>
+        <w:rPr>
+          <w:rFonts w:ascii="Times New Roman" w:hAnsi="Times New Roman" w:cs="Times New Roman"/>
+          <w:sz w:val="28"/>
+          <w:szCs w:val="28"/>
+          <w:lang w:val="en-US"/>
+        </w:rPr>
+        <w:t>API</w:t>
+      </w:r>
+      <w:r>
+        <w:rPr>
+          <w:rFonts w:ascii="Times New Roman" w:hAnsi="Times New Roman" w:cs="Times New Roman"/>
+          <w:sz w:val="28"/>
+          <w:szCs w:val="28"/>
+        </w:rPr>
+        <w:t xml:space="preserve">. Для реализации данного функционала был написан класс </w:t>
+      </w:r>
+      <w:proofErr w:type="spellStart"/>
+      <w:r>
+        <w:rPr>
+          <w:rFonts w:ascii="Times New Roman" w:hAnsi="Times New Roman" w:cs="Times New Roman"/>
+          <w:sz w:val="28"/>
+          <w:szCs w:val="28"/>
+          <w:lang w:val="en-US"/>
+        </w:rPr>
+        <w:t>ShantiApiHelper</w:t>
+      </w:r>
+      <w:proofErr w:type="spellEnd"/>
+      <w:r>
+        <w:rPr>
+          <w:rFonts w:ascii="Times New Roman" w:hAnsi="Times New Roman" w:cs="Times New Roman"/>
+          <w:sz w:val="28"/>
+          <w:szCs w:val="28"/>
+        </w:rPr>
+        <w:t xml:space="preserve"> – </w:t>
+      </w:r>
+      <w:r>
+        <w:rPr>
+          <w:rFonts w:ascii="Times New Roman" w:hAnsi="Times New Roman" w:cs="Times New Roman"/>
+          <w:sz w:val="28"/>
+          <w:szCs w:val="28"/>
+        </w:rPr>
+        <w:t xml:space="preserve">расширение </w:t>
+      </w:r>
+      <w:r>
+        <w:rPr>
+          <w:rFonts w:ascii="Times New Roman" w:hAnsi="Times New Roman" w:cs="Times New Roman"/>
+          <w:sz w:val="28"/>
+          <w:szCs w:val="28"/>
+          <w:lang w:val="en-US"/>
+        </w:rPr>
+        <w:t>AJAX</w:t>
+      </w:r>
+      <w:r>
+        <w:rPr>
+          <w:rFonts w:ascii="Times New Roman" w:hAnsi="Times New Roman" w:cs="Times New Roman"/>
+          <w:sz w:val="28"/>
+          <w:szCs w:val="28"/>
+        </w:rPr>
+        <w:t xml:space="preserve">, реализующие базовые асинхронные запросы к </w:t>
+      </w:r>
+      <w:r>
+        <w:rPr>
+          <w:rFonts w:ascii="Times New Roman" w:hAnsi="Times New Roman" w:cs="Times New Roman"/>
+          <w:sz w:val="28"/>
+          <w:szCs w:val="28"/>
+          <w:lang w:val="en-US"/>
+        </w:rPr>
+        <w:t>API</w:t>
+      </w:r>
+      <w:r>
+        <w:rPr>
+          <w:rFonts w:ascii="Times New Roman" w:hAnsi="Times New Roman" w:cs="Times New Roman"/>
+          <w:sz w:val="28"/>
+          <w:szCs w:val="28"/>
+        </w:rPr>
+        <w:t>.</w:t>
+      </w:r>
+    </w:p>
+    <w:p>
+      <w:pPr>
+        <w:pStyle w:val="a4"/>
+        <w:numPr>
+          <w:ilvl w:val="0"/>
+          <w:numId w:val="17"/>
+        </w:numPr>
+        <w:spacing w:line="360" w:lineRule="auto"/>
+        <w:ind w:right="720"/>
+        <w:rPr>
+          <w:rFonts w:ascii="Times New Roman" w:hAnsi="Times New Roman" w:cs="Times New Roman"/>
+          <w:sz w:val="28"/>
+          <w:szCs w:val="28"/>
+        </w:rPr>
+      </w:pPr>
+      <w:r>
+        <w:rPr>
+          <w:rFonts w:ascii="Times New Roman" w:hAnsi="Times New Roman" w:cs="Times New Roman"/>
+          <w:sz w:val="28"/>
+          <w:szCs w:val="28"/>
+        </w:rPr>
+        <w:t xml:space="preserve">«Гамбургер-меню» - паттерн, позволяющий скрывать меню навигации. В нашем случае используется также и для того, чтобы незаметно перерисовать меню навигации после выбора пользователем текущего МК. Так как наибольшее </w:t>
+      </w:r>
+      <w:r>
+        <w:rPr>
+          <w:rFonts w:ascii="Times New Roman" w:hAnsi="Times New Roman" w:cs="Times New Roman"/>
+          <w:sz w:val="28"/>
+          <w:szCs w:val="28"/>
+        </w:rPr>
+        <w:lastRenderedPageBreak/>
+        <w:t xml:space="preserve">количество функционала сайта связано с управлением МК, необходимо блокировать пользователю доступ к соответствующим </w:t>
+      </w:r>
+      <w:r>
+        <w:rPr>
+          <w:rFonts w:ascii="Times New Roman" w:hAnsi="Times New Roman" w:cs="Times New Roman"/>
+          <w:sz w:val="28"/>
+          <w:szCs w:val="28"/>
+          <w:lang w:val="en-US"/>
+        </w:rPr>
+        <w:t>UI</w:t>
+      </w:r>
+      <w:r>
+        <w:rPr>
+          <w:rFonts w:ascii="Times New Roman" w:hAnsi="Times New Roman" w:cs="Times New Roman"/>
+          <w:sz w:val="28"/>
+          <w:szCs w:val="28"/>
+        </w:rPr>
+        <w:t xml:space="preserve">-элементам до тех пор, пока он не выберет МК, с которым будет производить последующую работу. </w:t>
+      </w:r>
+    </w:p>
+    <w:p>
+      <w:pPr>
+        <w:spacing w:line="360" w:lineRule="auto"/>
+        <w:ind w:left="720" w:right="720"/>
+        <w:rPr>
+          <w:rFonts w:ascii="Times New Roman" w:hAnsi="Times New Roman" w:cs="Times New Roman"/>
+          <w:sz w:val="28"/>
+        </w:rPr>
+      </w:pPr>
+      <w:bookmarkStart w:id="0" w:name="_GoBack"/>
+      <w:bookmarkEnd w:id="0"/>
+    </w:p>
+    <w:p>
+      <w:pPr>
+        <w:spacing w:line="360" w:lineRule="auto"/>
+        <w:ind w:left="720" w:right="720"/>
+        <w:rPr>
+          <w:rFonts w:ascii="Times New Roman" w:hAnsi="Times New Roman" w:cs="Times New Roman"/>
+          <w:b/>
+          <w:sz w:val="28"/>
+        </w:rPr>
+      </w:pPr>
+      <w:r>
+        <w:rPr>
+          <w:rFonts w:ascii="Times New Roman" w:hAnsi="Times New Roman" w:cs="Times New Roman"/>
+          <w:b/>
+          <w:sz w:val="28"/>
+        </w:rPr>
+        <w:t>Внешний вид</w:t>
+      </w:r>
+    </w:p>
+    <w:p>
+      <w:pPr>
+        <w:spacing w:line="360" w:lineRule="auto"/>
+        <w:ind w:left="720" w:right="720"/>
+        <w:rPr>
+          <w:rFonts w:ascii="Times New Roman" w:hAnsi="Times New Roman" w:cs="Times New Roman"/>
+          <w:b/>
+          <w:sz w:val="28"/>
+        </w:rPr>
+      </w:pPr>
+    </w:p>
+    <w:p>
+      <w:pPr>
+        <w:spacing w:line="360" w:lineRule="auto"/>
+        <w:ind w:left="720" w:right="720"/>
+        <w:rPr>
+          <w:rFonts w:ascii="Times New Roman" w:hAnsi="Times New Roman" w:cs="Times New Roman"/>
+          <w:b/>
+          <w:sz w:val="28"/>
+        </w:rPr>
+      </w:pPr>
+    </w:p>
+    <w:p>
+      <w:pPr>
+        <w:spacing w:line="360" w:lineRule="auto"/>
+        <w:ind w:left="720" w:right="720"/>
+        <w:rPr>
+          <w:rFonts w:ascii="Times New Roman" w:hAnsi="Times New Roman" w:cs="Times New Roman"/>
+          <w:sz w:val="28"/>
+        </w:rPr>
+      </w:pPr>
+      <w:r>
+        <w:rPr>
+          <w:rFonts w:ascii="Times New Roman" w:hAnsi="Times New Roman" w:cs="Times New Roman"/>
+          <w:sz w:val="28"/>
+        </w:rPr>
+        <w:t>2.8</w:t>
+      </w:r>
+      <w:r>
+        <w:rPr>
+          <w:rFonts w:ascii="Times New Roman" w:hAnsi="Times New Roman" w:cs="Times New Roman"/>
+          <w:sz w:val="28"/>
+        </w:rPr>
+        <w:t xml:space="preserve"> Конфигуратор</w:t>
+      </w:r>
+    </w:p>
+    <w:p>
+      <w:pPr>
+        <w:spacing w:line="360" w:lineRule="auto"/>
+        <w:ind w:left="720" w:right="720"/>
+        <w:rPr>
+          <w:rFonts w:ascii="Times New Roman" w:hAnsi="Times New Roman" w:cs="Times New Roman"/>
+          <w:sz w:val="28"/>
+        </w:rPr>
+      </w:pPr>
+      <w:r>
+        <w:rPr>
+          <w:rFonts w:ascii="Times New Roman" w:hAnsi="Times New Roman" w:cs="Times New Roman"/>
+          <w:sz w:val="28"/>
+        </w:rPr>
+        <w:t>Разработка</w:t>
+      </w:r>
+    </w:p>
+    <w:p>
+      <w:pPr>
+        <w:spacing w:line="360" w:lineRule="auto"/>
+        <w:ind w:left="720" w:right="720"/>
+        <w:rPr>
+          <w:rFonts w:ascii="Times New Roman" w:hAnsi="Times New Roman" w:cs="Times New Roman"/>
+          <w:sz w:val="28"/>
+        </w:rPr>
+      </w:pPr>
+      <w:r>
+        <w:rPr>
+          <w:rFonts w:ascii="Times New Roman" w:hAnsi="Times New Roman" w:cs="Times New Roman"/>
+          <w:sz w:val="28"/>
+        </w:rPr>
+        <w:t>Последним из разработанных приложений был конфигуратор, необходимый для первоначальной настройки теплицы после приобретения ее пользователем, а также смены конфигурации при изменении параметров беспроводной сети, передаче другому пользователю и т.д.</w:t>
+      </w:r>
+    </w:p>
+    <w:p>
+      <w:pPr>
+        <w:spacing w:line="360" w:lineRule="auto"/>
+        <w:ind w:left="720" w:right="720"/>
+        <w:rPr>
+          <w:rFonts w:ascii="Times New Roman" w:hAnsi="Times New Roman" w:cs="Times New Roman"/>
+          <w:sz w:val="28"/>
+        </w:rPr>
+      </w:pPr>
+      <w:r>
+        <w:rPr>
+          <w:rFonts w:ascii="Times New Roman" w:hAnsi="Times New Roman" w:cs="Times New Roman"/>
+          <w:sz w:val="28"/>
+        </w:rPr>
+        <w:t>Для данного приложения наиболее критичными были два следующих фактора:</w:t>
+      </w:r>
+    </w:p>
+    <w:p>
+      <w:pPr>
+        <w:pStyle w:val="a4"/>
+        <w:numPr>
+          <w:ilvl w:val="0"/>
+          <w:numId w:val="15"/>
+        </w:numPr>
+        <w:spacing w:line="360" w:lineRule="auto"/>
+        <w:ind w:right="720"/>
+        <w:rPr>
+          <w:rFonts w:ascii="Times New Roman" w:hAnsi="Times New Roman" w:cs="Times New Roman"/>
+          <w:sz w:val="28"/>
+        </w:rPr>
+      </w:pPr>
+      <w:r>
+        <w:rPr>
+          <w:rFonts w:ascii="Times New Roman" w:hAnsi="Times New Roman" w:cs="Times New Roman"/>
+          <w:sz w:val="28"/>
+        </w:rPr>
+        <w:t xml:space="preserve">Мультиплатформенность – приложение должно корректно работать на системах семейств </w:t>
+      </w:r>
+      <w:r>
+        <w:rPr>
+          <w:rFonts w:ascii="Times New Roman" w:hAnsi="Times New Roman" w:cs="Times New Roman"/>
+          <w:sz w:val="28"/>
+          <w:lang w:val="en-US"/>
+        </w:rPr>
+        <w:t>Windows</w:t>
+      </w:r>
+      <w:r>
+        <w:rPr>
+          <w:rFonts w:ascii="Times New Roman" w:hAnsi="Times New Roman" w:cs="Times New Roman"/>
+          <w:sz w:val="28"/>
+        </w:rPr>
+        <w:t xml:space="preserve">, </w:t>
+      </w:r>
+      <w:r>
+        <w:rPr>
+          <w:rFonts w:ascii="Times New Roman" w:hAnsi="Times New Roman" w:cs="Times New Roman"/>
+          <w:sz w:val="28"/>
+          <w:lang w:val="en-US"/>
+        </w:rPr>
+        <w:t>Linux</w:t>
+      </w:r>
+      <w:r>
+        <w:rPr>
+          <w:rFonts w:ascii="Times New Roman" w:hAnsi="Times New Roman" w:cs="Times New Roman"/>
+          <w:sz w:val="28"/>
+        </w:rPr>
+        <w:t xml:space="preserve">, </w:t>
+      </w:r>
+      <w:proofErr w:type="spellStart"/>
+      <w:r>
+        <w:rPr>
+          <w:rFonts w:ascii="Times New Roman" w:hAnsi="Times New Roman" w:cs="Times New Roman"/>
+          <w:sz w:val="28"/>
+          <w:lang w:val="en-US"/>
+        </w:rPr>
+        <w:t>MacOS</w:t>
+      </w:r>
+      <w:proofErr w:type="spellEnd"/>
+      <w:r>
+        <w:rPr>
+          <w:rFonts w:ascii="Times New Roman" w:hAnsi="Times New Roman" w:cs="Times New Roman"/>
+          <w:sz w:val="28"/>
+        </w:rPr>
+        <w:t>.</w:t>
+      </w:r>
+    </w:p>
+    <w:p>
+      <w:pPr>
+        <w:pStyle w:val="a4"/>
+        <w:numPr>
+          <w:ilvl w:val="0"/>
+          <w:numId w:val="15"/>
+        </w:numPr>
+        <w:spacing w:line="360" w:lineRule="auto"/>
+        <w:ind w:right="720"/>
+        <w:rPr>
+          <w:rFonts w:ascii="Times New Roman" w:hAnsi="Times New Roman" w:cs="Times New Roman"/>
+          <w:sz w:val="28"/>
+        </w:rPr>
+      </w:pPr>
+      <w:r>
+        <w:rPr>
+          <w:rFonts w:ascii="Times New Roman" w:hAnsi="Times New Roman" w:cs="Times New Roman"/>
+          <w:sz w:val="28"/>
+        </w:rPr>
+        <w:t>Небольшой вес – т.к. данное приложение используется очень редко и предоставляет небольшое количество функционала, большой вес приложения может вызвать недовольство пользователей.</w:t>
+      </w:r>
+    </w:p>
+    <w:p>
+      <w:pPr>
+        <w:pStyle w:val="a4"/>
+        <w:spacing w:line="360" w:lineRule="auto"/>
+        <w:ind w:left="1080" w:right="720"/>
+        <w:rPr>
+          <w:rFonts w:ascii="Times New Roman" w:hAnsi="Times New Roman" w:cs="Times New Roman"/>
+          <w:sz w:val="28"/>
+        </w:rPr>
+      </w:pPr>
+    </w:p>
+    <w:p>
+      <w:pPr>
+        <w:pStyle w:val="a4"/>
+        <w:spacing w:line="360" w:lineRule="auto"/>
+        <w:ind w:left="1080" w:right="720"/>
+        <w:rPr>
+          <w:rFonts w:ascii="Times New Roman" w:hAnsi="Times New Roman" w:cs="Times New Roman"/>
+          <w:sz w:val="28"/>
+        </w:rPr>
+      </w:pPr>
+      <w:r>
+        <w:rPr>
+          <w:rFonts w:ascii="Times New Roman" w:hAnsi="Times New Roman" w:cs="Times New Roman"/>
+          <w:sz w:val="28"/>
+        </w:rPr>
+        <w:t xml:space="preserve">В связи с данными факторами, было принято решение вести разработку приложения с помощью кроссплатформенного </w:t>
+      </w:r>
+      <w:proofErr w:type="spellStart"/>
+      <w:r>
+        <w:rPr>
+          <w:rFonts w:ascii="Times New Roman" w:hAnsi="Times New Roman" w:cs="Times New Roman"/>
+          <w:sz w:val="28"/>
+        </w:rPr>
+        <w:lastRenderedPageBreak/>
+        <w:t>фреймворка</w:t>
+      </w:r>
+      <w:proofErr w:type="spellEnd"/>
+      <w:r>
+        <w:rPr>
+          <w:rFonts w:ascii="Times New Roman" w:hAnsi="Times New Roman" w:cs="Times New Roman"/>
+          <w:sz w:val="28"/>
+        </w:rPr>
+        <w:t xml:space="preserve"> </w:t>
+      </w:r>
+      <w:proofErr w:type="spellStart"/>
+      <w:r>
+        <w:rPr>
+          <w:rFonts w:ascii="Times New Roman" w:hAnsi="Times New Roman" w:cs="Times New Roman"/>
+          <w:sz w:val="28"/>
+          <w:lang w:val="en-US"/>
+        </w:rPr>
+        <w:t>Qt</w:t>
+      </w:r>
+      <w:proofErr w:type="spellEnd"/>
+      <w:r>
+        <w:rPr>
+          <w:rFonts w:ascii="Times New Roman" w:hAnsi="Times New Roman" w:cs="Times New Roman"/>
+          <w:sz w:val="28"/>
+        </w:rPr>
+        <w:t xml:space="preserve"> 6.1.1 </w:t>
+      </w:r>
+      <w:r>
+        <w:rPr>
+          <w:rFonts w:ascii="Times New Roman" w:hAnsi="Times New Roman" w:cs="Times New Roman"/>
+          <w:sz w:val="28"/>
+        </w:rPr>
+        <w:t xml:space="preserve">для языка </w:t>
+      </w:r>
+      <w:r>
+        <w:rPr>
+          <w:rFonts w:ascii="Times New Roman" w:hAnsi="Times New Roman" w:cs="Times New Roman"/>
+          <w:sz w:val="28"/>
+          <w:lang w:val="en-US"/>
+        </w:rPr>
+        <w:t>C</w:t>
+      </w:r>
+      <w:r>
+        <w:rPr>
+          <w:rFonts w:ascii="Times New Roman" w:hAnsi="Times New Roman" w:cs="Times New Roman"/>
+          <w:sz w:val="28"/>
+        </w:rPr>
+        <w:t>++.</w:t>
+      </w:r>
+      <w:r>
+        <w:rPr>
+          <w:rFonts w:ascii="Times New Roman" w:hAnsi="Times New Roman" w:cs="Times New Roman"/>
+          <w:sz w:val="28"/>
+        </w:rPr>
+        <w:t xml:space="preserve"> Альтернативные технологии, такие как </w:t>
+      </w:r>
+      <w:r>
+        <w:rPr>
+          <w:rFonts w:ascii="Times New Roman" w:hAnsi="Times New Roman" w:cs="Times New Roman"/>
+          <w:sz w:val="28"/>
+          <w:lang w:val="en-US"/>
+        </w:rPr>
+        <w:t>JavaFX</w:t>
+      </w:r>
+      <w:r>
+        <w:rPr>
+          <w:rFonts w:ascii="Times New Roman" w:hAnsi="Times New Roman" w:cs="Times New Roman"/>
+          <w:sz w:val="28"/>
+        </w:rPr>
+        <w:t xml:space="preserve"> </w:t>
+      </w:r>
+      <w:r>
+        <w:rPr>
+          <w:rFonts w:ascii="Times New Roman" w:hAnsi="Times New Roman" w:cs="Times New Roman"/>
+          <w:sz w:val="28"/>
+        </w:rPr>
+        <w:t xml:space="preserve">или </w:t>
+      </w:r>
+      <w:r>
+        <w:rPr>
+          <w:rFonts w:ascii="Times New Roman" w:hAnsi="Times New Roman" w:cs="Times New Roman"/>
+          <w:sz w:val="28"/>
+          <w:lang w:val="en-US"/>
+        </w:rPr>
+        <w:t>Windows</w:t>
+      </w:r>
+      <w:r>
+        <w:rPr>
+          <w:rFonts w:ascii="Times New Roman" w:hAnsi="Times New Roman" w:cs="Times New Roman"/>
+          <w:sz w:val="28"/>
+        </w:rPr>
+        <w:t xml:space="preserve"> </w:t>
+      </w:r>
+      <w:r>
+        <w:rPr>
+          <w:rFonts w:ascii="Times New Roman" w:hAnsi="Times New Roman" w:cs="Times New Roman"/>
+          <w:sz w:val="28"/>
+          <w:lang w:val="en-US"/>
+        </w:rPr>
+        <w:t>Forms</w:t>
+      </w:r>
+      <w:r>
+        <w:rPr>
+          <w:rFonts w:ascii="Times New Roman" w:hAnsi="Times New Roman" w:cs="Times New Roman"/>
+          <w:sz w:val="28"/>
+        </w:rPr>
+        <w:t xml:space="preserve"> либо не предоставляют мультиплатформенности, либо слишком много весят после компиляции.</w:t>
+      </w:r>
+    </w:p>
+    <w:p>
+      <w:pPr>
+        <w:pStyle w:val="a4"/>
+        <w:spacing w:line="360" w:lineRule="auto"/>
+        <w:ind w:left="1080" w:right="720"/>
+        <w:rPr>
+          <w:rFonts w:ascii="Times New Roman" w:hAnsi="Times New Roman" w:cs="Times New Roman"/>
+          <w:sz w:val="28"/>
+        </w:rPr>
+      </w:pPr>
+    </w:p>
+    <w:p>
+      <w:pPr>
+        <w:pStyle w:val="a4"/>
+        <w:spacing w:line="360" w:lineRule="auto"/>
+        <w:ind w:left="1080" w:right="720"/>
+        <w:rPr>
+          <w:rFonts w:ascii="Times New Roman" w:hAnsi="Times New Roman" w:cs="Times New Roman"/>
+          <w:sz w:val="28"/>
+        </w:rPr>
+      </w:pPr>
+      <w:r>
+        <w:rPr>
+          <w:rFonts w:ascii="Times New Roman" w:hAnsi="Times New Roman" w:cs="Times New Roman"/>
+          <w:sz w:val="28"/>
+        </w:rPr>
+        <w:t xml:space="preserve">Также, вместе с приложением, должны устанавливаться необходимые </w:t>
+      </w:r>
+      <w:r>
+        <w:rPr>
+          <w:rFonts w:ascii="Times New Roman" w:hAnsi="Times New Roman" w:cs="Times New Roman"/>
+          <w:sz w:val="28"/>
+          <w:lang w:val="en-US"/>
+        </w:rPr>
+        <w:t>USB</w:t>
+      </w:r>
+      <w:r>
+        <w:rPr>
+          <w:rFonts w:ascii="Times New Roman" w:hAnsi="Times New Roman" w:cs="Times New Roman"/>
+          <w:sz w:val="28"/>
+        </w:rPr>
+        <w:t>-</w:t>
+      </w:r>
+      <w:r>
+        <w:rPr>
+          <w:rFonts w:ascii="Times New Roman" w:hAnsi="Times New Roman" w:cs="Times New Roman"/>
+          <w:sz w:val="28"/>
+        </w:rPr>
+        <w:t>драйвера для подключения к МК.</w:t>
+      </w:r>
+      <w:r>
+        <w:rPr>
+          <w:rFonts w:ascii="Times New Roman" w:hAnsi="Times New Roman" w:cs="Times New Roman"/>
+          <w:sz w:val="28"/>
+        </w:rPr>
+        <w:t xml:space="preserve"> После подключения теплицы к ПК по </w:t>
+      </w:r>
+      <w:r>
+        <w:rPr>
+          <w:rFonts w:ascii="Times New Roman" w:hAnsi="Times New Roman" w:cs="Times New Roman"/>
+          <w:sz w:val="28"/>
+          <w:lang w:val="en-US"/>
+        </w:rPr>
+        <w:t>USB</w:t>
+      </w:r>
+      <w:r>
+        <w:rPr>
+          <w:rFonts w:ascii="Times New Roman" w:hAnsi="Times New Roman" w:cs="Times New Roman"/>
+          <w:sz w:val="28"/>
+        </w:rPr>
+        <w:t xml:space="preserve"> </w:t>
+      </w:r>
+      <w:r>
+        <w:rPr>
+          <w:rFonts w:ascii="Times New Roman" w:hAnsi="Times New Roman" w:cs="Times New Roman"/>
+          <w:sz w:val="28"/>
+        </w:rPr>
+        <w:t xml:space="preserve">конфигуратор автоматически обнаруживает необходимый порт по метаданным и обменивается с ним сообщениями по встроенному в микроконтроллер протоколу </w:t>
+      </w:r>
+      <w:r>
+        <w:rPr>
+          <w:rFonts w:ascii="Times New Roman" w:hAnsi="Times New Roman" w:cs="Times New Roman"/>
+          <w:sz w:val="28"/>
+          <w:lang w:val="en-US"/>
+        </w:rPr>
+        <w:t>UART</w:t>
+      </w:r>
+      <w:r>
+        <w:rPr>
+          <w:rFonts w:ascii="Times New Roman" w:hAnsi="Times New Roman" w:cs="Times New Roman"/>
+          <w:sz w:val="28"/>
+        </w:rPr>
+        <w:t>. При удачном подключении диспетчер запрашивает у МК текущую конфигурацию.</w:t>
+      </w:r>
+    </w:p>
+    <w:p>
+      <w:pPr>
+        <w:spacing w:line="360" w:lineRule="auto"/>
+        <w:ind w:right="720"/>
+        <w:rPr>
+          <w:rFonts w:ascii="Times New Roman" w:hAnsi="Times New Roman" w:cs="Times New Roman"/>
+          <w:sz w:val="28"/>
+        </w:rPr>
+      </w:pPr>
+    </w:p>
+    <w:p>
+      <w:pPr>
+        <w:pStyle w:val="a4"/>
+        <w:spacing w:line="360" w:lineRule="auto"/>
+        <w:ind w:left="1077" w:right="720"/>
+        <w:rPr>
+          <w:rFonts w:ascii="Times New Roman" w:hAnsi="Times New Roman" w:cs="Times New Roman"/>
+          <w:sz w:val="28"/>
+        </w:rPr>
+      </w:pPr>
+      <w:r>
+        <w:rPr>
+          <w:rFonts w:ascii="Times New Roman" w:hAnsi="Times New Roman" w:cs="Times New Roman"/>
+          <w:sz w:val="28"/>
+        </w:rPr>
+        <w:t xml:space="preserve">Главный функционал конфигуратора разбит на </w:t>
+      </w:r>
+      <w:r>
+        <w:rPr>
+          <w:rFonts w:ascii="Times New Roman" w:hAnsi="Times New Roman" w:cs="Times New Roman"/>
+          <w:sz w:val="28"/>
+        </w:rPr>
+        <w:t xml:space="preserve">4 </w:t>
+      </w:r>
+      <w:r>
+        <w:rPr>
+          <w:rFonts w:ascii="Times New Roman" w:hAnsi="Times New Roman" w:cs="Times New Roman"/>
+          <w:sz w:val="28"/>
+          <w:lang w:val="en-US"/>
+        </w:rPr>
+        <w:t>UI</w:t>
+      </w:r>
+      <w:r>
+        <w:rPr>
+          <w:rFonts w:ascii="Times New Roman" w:hAnsi="Times New Roman" w:cs="Times New Roman"/>
+          <w:sz w:val="28"/>
+        </w:rPr>
+        <w:t xml:space="preserve"> </w:t>
+      </w:r>
+      <w:r>
+        <w:rPr>
+          <w:rFonts w:ascii="Times New Roman" w:hAnsi="Times New Roman" w:cs="Times New Roman"/>
+          <w:sz w:val="28"/>
+        </w:rPr>
+        <w:t>блока, 3 из которых по умолчанию заблокированы и последовательно становятся доступными пользователю только после корректного заполнения предыдущего блока.</w:t>
+      </w:r>
+    </w:p>
+    <w:p>
+      <w:pPr>
+        <w:pStyle w:val="a4"/>
+        <w:spacing w:line="360" w:lineRule="auto"/>
+        <w:ind w:left="1080" w:right="720"/>
+        <w:rPr>
+          <w:rFonts w:ascii="Times New Roman" w:hAnsi="Times New Roman" w:cs="Times New Roman"/>
+          <w:sz w:val="28"/>
+        </w:rPr>
+      </w:pPr>
+    </w:p>
+    <w:p>
+      <w:pPr>
+        <w:pStyle w:val="a4"/>
+        <w:spacing w:line="360" w:lineRule="auto"/>
+        <w:ind w:left="1080" w:right="720"/>
+        <w:rPr>
+          <w:rFonts w:ascii="Times New Roman" w:hAnsi="Times New Roman" w:cs="Times New Roman"/>
+          <w:sz w:val="28"/>
+        </w:rPr>
+      </w:pPr>
+      <w:r>
+        <w:rPr>
+          <w:rFonts w:ascii="Times New Roman" w:hAnsi="Times New Roman" w:cs="Times New Roman"/>
+          <w:sz w:val="28"/>
+        </w:rPr>
+        <w:t>Блоки:</w:t>
+      </w:r>
+    </w:p>
+    <w:p>
+      <w:pPr>
+        <w:pStyle w:val="a4"/>
+        <w:numPr>
+          <w:ilvl w:val="0"/>
+          <w:numId w:val="16"/>
+        </w:numPr>
+        <w:spacing w:line="360" w:lineRule="auto"/>
+        <w:ind w:right="720"/>
+        <w:rPr>
+          <w:rFonts w:ascii="Times New Roman" w:hAnsi="Times New Roman" w:cs="Times New Roman"/>
+          <w:sz w:val="28"/>
+        </w:rPr>
+      </w:pPr>
+      <w:r>
+        <w:rPr>
+          <w:rFonts w:ascii="Times New Roman" w:hAnsi="Times New Roman" w:cs="Times New Roman"/>
+          <w:sz w:val="28"/>
+        </w:rPr>
+        <w:t>Подключение.</w:t>
+      </w:r>
+    </w:p>
+    <w:p>
+      <w:pPr>
+        <w:spacing w:line="360" w:lineRule="auto"/>
+        <w:ind w:left="1080" w:right="720"/>
+        <w:rPr>
+          <w:rFonts w:ascii="Times New Roman" w:hAnsi="Times New Roman" w:cs="Times New Roman"/>
+          <w:sz w:val="28"/>
+        </w:rPr>
+      </w:pPr>
+      <w:r>
+        <w:rPr>
+          <w:rFonts w:ascii="Times New Roman" w:hAnsi="Times New Roman" w:cs="Times New Roman"/>
+          <w:sz w:val="28"/>
+        </w:rPr>
+        <w:t>Данный блок доступен по умолчанию, при запуске конфигуратора происходит автоматический поиск необходимого порта по метаданным, в случае успешного обнаружения теплицы – порт выбирается автоматически, иначе пользователь может выбрать порт подключения самостоятельно.</w:t>
+      </w:r>
+    </w:p>
+    <w:p>
+      <w:pPr>
+        <w:pStyle w:val="a4"/>
+        <w:numPr>
+          <w:ilvl w:val="0"/>
+          <w:numId w:val="16"/>
+        </w:numPr>
+        <w:spacing w:line="360" w:lineRule="auto"/>
+        <w:ind w:right="720"/>
+        <w:rPr>
+          <w:rFonts w:ascii="Times New Roman" w:hAnsi="Times New Roman" w:cs="Times New Roman"/>
+          <w:sz w:val="28"/>
+        </w:rPr>
+      </w:pPr>
+      <w:r>
+        <w:rPr>
+          <w:rFonts w:ascii="Times New Roman" w:hAnsi="Times New Roman" w:cs="Times New Roman"/>
+          <w:sz w:val="28"/>
+          <w:lang w:val="en-US"/>
+        </w:rPr>
+        <w:t xml:space="preserve">Wi-Fi </w:t>
+      </w:r>
+      <w:r>
+        <w:rPr>
+          <w:rFonts w:ascii="Times New Roman" w:hAnsi="Times New Roman" w:cs="Times New Roman"/>
+          <w:sz w:val="28"/>
+        </w:rPr>
+        <w:t>сеть.</w:t>
+      </w:r>
+    </w:p>
+    <w:p>
+      <w:pPr>
+        <w:spacing w:line="360" w:lineRule="auto"/>
+        <w:ind w:left="1080" w:right="720"/>
+        <w:rPr>
+          <w:rFonts w:ascii="Times New Roman" w:hAnsi="Times New Roman" w:cs="Times New Roman"/>
+          <w:sz w:val="28"/>
+        </w:rPr>
+      </w:pPr>
+      <w:r>
+        <w:rPr>
+          <w:rFonts w:ascii="Times New Roman" w:hAnsi="Times New Roman" w:cs="Times New Roman"/>
+          <w:sz w:val="28"/>
+        </w:rPr>
+        <w:lastRenderedPageBreak/>
+        <w:t xml:space="preserve">Данный блок содержит в себе информацию, необходимую для подключения теплицы к </w:t>
+      </w:r>
+      <w:r>
+        <w:rPr>
+          <w:rFonts w:ascii="Times New Roman" w:hAnsi="Times New Roman" w:cs="Times New Roman"/>
+          <w:sz w:val="28"/>
+          <w:lang w:val="en-US"/>
+        </w:rPr>
+        <w:t>Wi</w:t>
+      </w:r>
+      <w:r>
+        <w:rPr>
+          <w:rFonts w:ascii="Times New Roman" w:hAnsi="Times New Roman" w:cs="Times New Roman"/>
+          <w:sz w:val="28"/>
+        </w:rPr>
+        <w:t>-</w:t>
+      </w:r>
+      <w:r>
+        <w:rPr>
+          <w:rFonts w:ascii="Times New Roman" w:hAnsi="Times New Roman" w:cs="Times New Roman"/>
+          <w:sz w:val="28"/>
+          <w:lang w:val="en-US"/>
+        </w:rPr>
+        <w:t>Fi</w:t>
+      </w:r>
+      <w:r>
+        <w:rPr>
+          <w:rFonts w:ascii="Times New Roman" w:hAnsi="Times New Roman" w:cs="Times New Roman"/>
+          <w:sz w:val="28"/>
+        </w:rPr>
+        <w:t xml:space="preserve"> сети. Данная информация получается автоматически из текущей конфигурации МК. При изменении данных пользователем МК пытается подключиться к новой сети</w:t>
+      </w:r>
+      <w:r>
+        <w:rPr>
+          <w:rFonts w:ascii="Times New Roman" w:hAnsi="Times New Roman" w:cs="Times New Roman"/>
+          <w:sz w:val="28"/>
+        </w:rPr>
+        <w:t>, в случае удачного подключения МК перезаписывает текущую конфигурацию, иначе откатывается к предыдущим настройкам.</w:t>
+      </w:r>
+    </w:p>
+    <w:p>
+      <w:pPr>
+        <w:pStyle w:val="a4"/>
+        <w:numPr>
+          <w:ilvl w:val="0"/>
+          <w:numId w:val="16"/>
+        </w:numPr>
+        <w:spacing w:line="360" w:lineRule="auto"/>
+        <w:ind w:right="720"/>
+        <w:rPr>
+          <w:rFonts w:ascii="Times New Roman" w:hAnsi="Times New Roman" w:cs="Times New Roman"/>
+          <w:sz w:val="28"/>
+        </w:rPr>
+      </w:pPr>
+      <w:r>
+        <w:rPr>
+          <w:rFonts w:ascii="Times New Roman" w:hAnsi="Times New Roman" w:cs="Times New Roman"/>
+          <w:sz w:val="28"/>
+        </w:rPr>
+        <w:t>Авторизация.</w:t>
+      </w:r>
+    </w:p>
+    <w:p>
+      <w:pPr>
+        <w:spacing w:line="360" w:lineRule="auto"/>
+        <w:ind w:left="1080" w:right="720"/>
+        <w:rPr>
+          <w:rFonts w:ascii="Times New Roman" w:hAnsi="Times New Roman" w:cs="Times New Roman"/>
+          <w:sz w:val="28"/>
+        </w:rPr>
+      </w:pPr>
+      <w:r>
+        <w:rPr>
+          <w:rFonts w:ascii="Times New Roman" w:hAnsi="Times New Roman" w:cs="Times New Roman"/>
+          <w:sz w:val="28"/>
+        </w:rPr>
+        <w:t xml:space="preserve">Блок авторизации пользователя. Пользователь вводит данные своей учетной записи в системе, после чего конфигуратор отправляет запрос к </w:t>
+      </w:r>
+      <w:r>
+        <w:rPr>
+          <w:rFonts w:ascii="Times New Roman" w:hAnsi="Times New Roman" w:cs="Times New Roman"/>
+          <w:sz w:val="28"/>
+          <w:lang w:val="en-US"/>
+        </w:rPr>
+        <w:t>API</w:t>
+      </w:r>
+      <w:r>
+        <w:rPr>
+          <w:rFonts w:ascii="Times New Roman" w:hAnsi="Times New Roman" w:cs="Times New Roman"/>
+          <w:sz w:val="28"/>
+        </w:rPr>
+        <w:t xml:space="preserve"> для проверки данных. Эти данные не сохраняются в МК.</w:t>
+      </w:r>
+    </w:p>
+    <w:p>
+      <w:pPr>
+        <w:pStyle w:val="a4"/>
+        <w:numPr>
+          <w:ilvl w:val="0"/>
+          <w:numId w:val="16"/>
+        </w:numPr>
+        <w:spacing w:line="360" w:lineRule="auto"/>
+        <w:ind w:right="720"/>
+        <w:rPr>
+          <w:rFonts w:ascii="Times New Roman" w:hAnsi="Times New Roman" w:cs="Times New Roman"/>
+          <w:sz w:val="28"/>
+        </w:rPr>
+      </w:pPr>
+      <w:r>
+        <w:rPr>
+          <w:rFonts w:ascii="Times New Roman" w:hAnsi="Times New Roman" w:cs="Times New Roman"/>
+          <w:sz w:val="28"/>
+        </w:rPr>
+        <w:t>Регистрация теплицы.</w:t>
+      </w:r>
+    </w:p>
+    <w:p>
+      <w:pPr>
+        <w:spacing w:line="360" w:lineRule="auto"/>
+        <w:ind w:left="1080" w:right="720"/>
+        <w:rPr>
+          <w:rFonts w:ascii="Times New Roman" w:hAnsi="Times New Roman" w:cs="Times New Roman"/>
+          <w:sz w:val="28"/>
+          <w:lang w:val="en-US"/>
+        </w:rPr>
+      </w:pPr>
+      <w:r>
+        <w:rPr>
+          <w:rFonts w:ascii="Times New Roman" w:hAnsi="Times New Roman" w:cs="Times New Roman"/>
+          <w:sz w:val="28"/>
+        </w:rPr>
+        <w:t xml:space="preserve">Блок идентификационных данных МК в системе, содержит постоянный </w:t>
+      </w:r>
+      <w:r>
+        <w:rPr>
+          <w:rFonts w:ascii="Times New Roman" w:hAnsi="Times New Roman" w:cs="Times New Roman"/>
+          <w:sz w:val="28"/>
+          <w:lang w:val="en-US"/>
+        </w:rPr>
+        <w:t>MAC</w:t>
+      </w:r>
+      <w:r>
+        <w:rPr>
+          <w:rFonts w:ascii="Times New Roman" w:hAnsi="Times New Roman" w:cs="Times New Roman"/>
+          <w:sz w:val="28"/>
+        </w:rPr>
+        <w:t xml:space="preserve">-адрес микроконтроллера и уникальный регистрационный ключ теплицы в системе. Данная информация также получается из конфигурации МК после подключения. Для изменения этих данных, например, для смены пользователя, конфигуратор отправляет запрос к </w:t>
+      </w:r>
+      <w:r>
+        <w:rPr>
+          <w:rFonts w:ascii="Times New Roman" w:hAnsi="Times New Roman" w:cs="Times New Roman"/>
+          <w:sz w:val="28"/>
+          <w:lang w:val="en-US"/>
+        </w:rPr>
+        <w:t>API</w:t>
+      </w:r>
+      <w:r>
+        <w:rPr>
+          <w:rFonts w:ascii="Times New Roman" w:hAnsi="Times New Roman" w:cs="Times New Roman"/>
+          <w:sz w:val="28"/>
+        </w:rPr>
+        <w:t xml:space="preserve"> </w:t>
+      </w:r>
+      <w:r>
+        <w:rPr>
+          <w:rFonts w:ascii="Times New Roman" w:hAnsi="Times New Roman" w:cs="Times New Roman"/>
+          <w:sz w:val="28"/>
+        </w:rPr>
+        <w:t>с постоянными данными микроконтроллера, после чего происходит привязка к новому пользователю и выдача нового регистрационного ключа, который сохраняется в конфигурации МК.</w:t>
+      </w:r>
+    </w:p>
+    <w:p>
+      <w:pPr>
+        <w:spacing w:line="360" w:lineRule="auto"/>
+        <w:ind w:left="1080" w:right="720"/>
+        <w:rPr>
+          <w:rFonts w:ascii="Times New Roman" w:hAnsi="Times New Roman" w:cs="Times New Roman"/>
+          <w:sz w:val="28"/>
+        </w:rPr>
+      </w:pPr>
     </w:p>
     <w:sectPr>
-      <w:footerReference w:type="default" r:id="rId14"/>
+      <w:footerReference w:type="default" r:id="rId20"/>
       <w:pgSz w:w="11906" w:h="16838"/>
       <w:pgMar w:top="1134" w:right="850" w:bottom="1134" w:left="1701" w:header="708" w:footer="708" w:gutter="0"/>
       <w:cols w:space="708"/>
@@ -18349,7 +20681,7 @@
           <w:rPr>
             <w:noProof/>
           </w:rPr>
-          <w:t>24</w:t>
+          <w:t>33</w:t>
         </w:r>
         <w:r>
           <w:fldChar w:fldCharType="end"/>
@@ -18482,16 +20814,16 @@
     </w:lvl>
   </w:abstractNum>
   <w:abstractNum w:abstractNumId="1" w15:restartNumberingAfterBreak="0">
-    <w:nsid w:val="24C8516B"/>
+    <w:nsid w:val="0BC36E66"/>
     <w:multiLevelType w:val="hybridMultilevel"/>
-    <w:tmpl w:val="73505AA4"/>
-    <w:lvl w:ilvl="0" w:tplc="04190011">
+    <w:tmpl w:val="78FE26C4"/>
+    <w:lvl w:ilvl="0" w:tplc="14901860">
       <w:start w:val="1"/>
       <w:numFmt w:val="decimal"/>
       <w:lvlText w:val="%1)"/>
       <w:lvlJc w:val="left"/>
       <w:pPr>
-        <w:ind w:left="720" w:hanging="360"/>
+        <w:ind w:left="1440" w:hanging="360"/>
       </w:pPr>
       <w:rPr>
         <w:rFonts w:hint="default"/>
@@ -18503,7 +20835,7 @@
       <w:lvlText w:val="%2."/>
       <w:lvlJc w:val="left"/>
       <w:pPr>
-        <w:ind w:left="1440" w:hanging="360"/>
+        <w:ind w:left="2160" w:hanging="360"/>
       </w:pPr>
     </w:lvl>
     <w:lvl w:ilvl="2" w:tplc="0419001B" w:tentative="1">
@@ -18512,7 +20844,7 @@
       <w:lvlText w:val="%3."/>
       <w:lvlJc w:val="right"/>
       <w:pPr>
-        <w:ind w:left="2160" w:hanging="180"/>
+        <w:ind w:left="2880" w:hanging="180"/>
       </w:pPr>
     </w:lvl>
     <w:lvl w:ilvl="3" w:tplc="0419000F" w:tentative="1">
@@ -18521,7 +20853,7 @@
       <w:lvlText w:val="%4."/>
       <w:lvlJc w:val="left"/>
       <w:pPr>
-        <w:ind w:left="2880" w:hanging="360"/>
+        <w:ind w:left="3600" w:hanging="360"/>
       </w:pPr>
     </w:lvl>
     <w:lvl w:ilvl="4" w:tplc="04190019" w:tentative="1">
@@ -18530,7 +20862,7 @@
       <w:lvlText w:val="%5."/>
       <w:lvlJc w:val="left"/>
       <w:pPr>
-        <w:ind w:left="3600" w:hanging="360"/>
+        <w:ind w:left="4320" w:hanging="360"/>
       </w:pPr>
     </w:lvl>
     <w:lvl w:ilvl="5" w:tplc="0419001B" w:tentative="1">
@@ -18539,7 +20871,7 @@
       <w:lvlText w:val="%6."/>
       <w:lvlJc w:val="right"/>
       <w:pPr>
-        <w:ind w:left="4320" w:hanging="180"/>
+        <w:ind w:left="5040" w:hanging="180"/>
       </w:pPr>
     </w:lvl>
     <w:lvl w:ilvl="6" w:tplc="0419000F" w:tentative="1">
@@ -18548,7 +20880,7 @@
       <w:lvlText w:val="%7."/>
       <w:lvlJc w:val="left"/>
       <w:pPr>
-        <w:ind w:left="5040" w:hanging="360"/>
+        <w:ind w:left="5760" w:hanging="360"/>
       </w:pPr>
     </w:lvl>
     <w:lvl w:ilvl="7" w:tplc="04190019" w:tentative="1">
@@ -18557,7 +20889,7 @@
       <w:lvlText w:val="%8."/>
       <w:lvlJc w:val="left"/>
       <w:pPr>
-        <w:ind w:left="5760" w:hanging="360"/>
+        <w:ind w:left="6480" w:hanging="360"/>
       </w:pPr>
     </w:lvl>
     <w:lvl w:ilvl="8" w:tplc="0419001B" w:tentative="1">
@@ -18566,14 +20898,14 @@
       <w:lvlText w:val="%9."/>
       <w:lvlJc w:val="right"/>
       <w:pPr>
-        <w:ind w:left="6480" w:hanging="180"/>
+        <w:ind w:left="7200" w:hanging="180"/>
       </w:pPr>
     </w:lvl>
   </w:abstractNum>
   <w:abstractNum w:abstractNumId="2" w15:restartNumberingAfterBreak="0">
-    <w:nsid w:val="2A9F4F0B"/>
+    <w:nsid w:val="24C8516B"/>
     <w:multiLevelType w:val="hybridMultilevel"/>
-    <w:tmpl w:val="96DE4A84"/>
+    <w:tmpl w:val="73505AA4"/>
     <w:lvl w:ilvl="0" w:tplc="04190011">
       <w:start w:val="1"/>
       <w:numFmt w:val="decimal"/>
@@ -18660,9 +20992,9 @@
     </w:lvl>
   </w:abstractNum>
   <w:abstractNum w:abstractNumId="3" w15:restartNumberingAfterBreak="0">
-    <w:nsid w:val="308C3213"/>
+    <w:nsid w:val="2A9F4F0B"/>
     <w:multiLevelType w:val="hybridMultilevel"/>
-    <w:tmpl w:val="3AA674E2"/>
+    <w:tmpl w:val="96DE4A84"/>
     <w:lvl w:ilvl="0" w:tplc="04190011">
       <w:start w:val="1"/>
       <w:numFmt w:val="decimal"/>
@@ -18749,13 +21081,13 @@
     </w:lvl>
   </w:abstractNum>
   <w:abstractNum w:abstractNumId="4" w15:restartNumberingAfterBreak="0">
-    <w:nsid w:val="44344A9E"/>
+    <w:nsid w:val="308C3213"/>
     <w:multiLevelType w:val="hybridMultilevel"/>
-    <w:tmpl w:val="3606F26A"/>
-    <w:lvl w:ilvl="0" w:tplc="0419000F">
+    <w:tmpl w:val="3AA674E2"/>
+    <w:lvl w:ilvl="0" w:tplc="04190011">
       <w:start w:val="1"/>
       <w:numFmt w:val="decimal"/>
-      <w:lvlText w:val="%1."/>
+      <w:lvlText w:val="%1)"/>
       <w:lvlJc w:val="left"/>
       <w:pPr>
         <w:ind w:left="720" w:hanging="360"/>
@@ -18838,16 +21170,16 @@
     </w:lvl>
   </w:abstractNum>
   <w:abstractNum w:abstractNumId="5" w15:restartNumberingAfterBreak="0">
-    <w:nsid w:val="4E682E23"/>
+    <w:nsid w:val="402A447A"/>
     <w:multiLevelType w:val="hybridMultilevel"/>
-    <w:tmpl w:val="CA84A500"/>
-    <w:lvl w:ilvl="0" w:tplc="04190011">
+    <w:tmpl w:val="7A3A86A8"/>
+    <w:lvl w:ilvl="0" w:tplc="E51013AE">
       <w:start w:val="1"/>
       <w:numFmt w:val="decimal"/>
       <w:lvlText w:val="%1)"/>
       <w:lvlJc w:val="left"/>
       <w:pPr>
-        <w:ind w:left="720" w:hanging="360"/>
+        <w:ind w:left="1080" w:hanging="360"/>
       </w:pPr>
       <w:rPr>
         <w:rFonts w:hint="default"/>
@@ -18859,7 +21191,7 @@
       <w:lvlText w:val="%2."/>
       <w:lvlJc w:val="left"/>
       <w:pPr>
-        <w:ind w:left="1440" w:hanging="360"/>
+        <w:ind w:left="1800" w:hanging="360"/>
       </w:pPr>
     </w:lvl>
     <w:lvl w:ilvl="2" w:tplc="0419001B" w:tentative="1">
@@ -18868,7 +21200,7 @@
       <w:lvlText w:val="%3."/>
       <w:lvlJc w:val="right"/>
       <w:pPr>
-        <w:ind w:left="2160" w:hanging="180"/>
+        <w:ind w:left="2520" w:hanging="180"/>
       </w:pPr>
     </w:lvl>
     <w:lvl w:ilvl="3" w:tplc="0419000F" w:tentative="1">
@@ -18877,7 +21209,7 @@
       <w:lvlText w:val="%4."/>
       <w:lvlJc w:val="left"/>
       <w:pPr>
-        <w:ind w:left="2880" w:hanging="360"/>
+        <w:ind w:left="3240" w:hanging="360"/>
       </w:pPr>
     </w:lvl>
     <w:lvl w:ilvl="4" w:tplc="04190019" w:tentative="1">
@@ -18886,7 +21218,7 @@
       <w:lvlText w:val="%5."/>
       <w:lvlJc w:val="left"/>
       <w:pPr>
-        <w:ind w:left="3600" w:hanging="360"/>
+        <w:ind w:left="3960" w:hanging="360"/>
       </w:pPr>
     </w:lvl>
     <w:lvl w:ilvl="5" w:tplc="0419001B" w:tentative="1">
@@ -18895,7 +21227,7 @@
       <w:lvlText w:val="%6."/>
       <w:lvlJc w:val="right"/>
       <w:pPr>
-        <w:ind w:left="4320" w:hanging="180"/>
+        <w:ind w:left="4680" w:hanging="180"/>
       </w:pPr>
     </w:lvl>
     <w:lvl w:ilvl="6" w:tplc="0419000F" w:tentative="1">
@@ -18904,7 +21236,7 @@
       <w:lvlText w:val="%7."/>
       <w:lvlJc w:val="left"/>
       <w:pPr>
-        <w:ind w:left="5040" w:hanging="360"/>
+        <w:ind w:left="5400" w:hanging="360"/>
       </w:pPr>
     </w:lvl>
     <w:lvl w:ilvl="7" w:tplc="04190019" w:tentative="1">
@@ -18913,7 +21245,7 @@
       <w:lvlText w:val="%8."/>
       <w:lvlJc w:val="left"/>
       <w:pPr>
-        <w:ind w:left="5760" w:hanging="360"/>
+        <w:ind w:left="6120" w:hanging="360"/>
       </w:pPr>
     </w:lvl>
     <w:lvl w:ilvl="8" w:tplc="0419001B" w:tentative="1">
@@ -18922,11 +21254,189 @@
       <w:lvlText w:val="%9."/>
       <w:lvlJc w:val="right"/>
       <w:pPr>
-        <w:ind w:left="6480" w:hanging="180"/>
+        <w:ind w:left="6840" w:hanging="180"/>
       </w:pPr>
     </w:lvl>
   </w:abstractNum>
   <w:abstractNum w:abstractNumId="6" w15:restartNumberingAfterBreak="0">
+    <w:nsid w:val="44344A9E"/>
+    <w:multiLevelType w:val="hybridMultilevel"/>
+    <w:tmpl w:val="3606F26A"/>
+    <w:lvl w:ilvl="0" w:tplc="0419000F">
+      <w:start w:val="1"/>
+      <w:numFmt w:val="decimal"/>
+      <w:lvlText w:val="%1."/>
+      <w:lvlJc w:val="left"/>
+      <w:pPr>
+        <w:ind w:left="720" w:hanging="360"/>
+      </w:pPr>
+      <w:rPr>
+        <w:rFonts w:hint="default"/>
+      </w:rPr>
+    </w:lvl>
+    <w:lvl w:ilvl="1" w:tplc="04190019" w:tentative="1">
+      <w:start w:val="1"/>
+      <w:numFmt w:val="lowerLetter"/>
+      <w:lvlText w:val="%2."/>
+      <w:lvlJc w:val="left"/>
+      <w:pPr>
+        <w:ind w:left="1440" w:hanging="360"/>
+      </w:pPr>
+    </w:lvl>
+    <w:lvl w:ilvl="2" w:tplc="0419001B" w:tentative="1">
+      <w:start w:val="1"/>
+      <w:numFmt w:val="lowerRoman"/>
+      <w:lvlText w:val="%3."/>
+      <w:lvlJc w:val="right"/>
+      <w:pPr>
+        <w:ind w:left="2160" w:hanging="180"/>
+      </w:pPr>
+    </w:lvl>
+    <w:lvl w:ilvl="3" w:tplc="0419000F" w:tentative="1">
+      <w:start w:val="1"/>
+      <w:numFmt w:val="decimal"/>
+      <w:lvlText w:val="%4."/>
+      <w:lvlJc w:val="left"/>
+      <w:pPr>
+        <w:ind w:left="2880" w:hanging="360"/>
+      </w:pPr>
+    </w:lvl>
+    <w:lvl w:ilvl="4" w:tplc="04190019" w:tentative="1">
+      <w:start w:val="1"/>
+      <w:numFmt w:val="lowerLetter"/>
+      <w:lvlText w:val="%5."/>
+      <w:lvlJc w:val="left"/>
+      <w:pPr>
+        <w:ind w:left="3600" w:hanging="360"/>
+      </w:pPr>
+    </w:lvl>
+    <w:lvl w:ilvl="5" w:tplc="0419001B" w:tentative="1">
+      <w:start w:val="1"/>
+      <w:numFmt w:val="lowerRoman"/>
+      <w:lvlText w:val="%6."/>
+      <w:lvlJc w:val="right"/>
+      <w:pPr>
+        <w:ind w:left="4320" w:hanging="180"/>
+      </w:pPr>
+    </w:lvl>
+    <w:lvl w:ilvl="6" w:tplc="0419000F" w:tentative="1">
+      <w:start w:val="1"/>
+      <w:numFmt w:val="decimal"/>
+      <w:lvlText w:val="%7."/>
+      <w:lvlJc w:val="left"/>
+      <w:pPr>
+        <w:ind w:left="5040" w:hanging="360"/>
+      </w:pPr>
+    </w:lvl>
+    <w:lvl w:ilvl="7" w:tplc="04190019" w:tentative="1">
+      <w:start w:val="1"/>
+      <w:numFmt w:val="lowerLetter"/>
+      <w:lvlText w:val="%8."/>
+      <w:lvlJc w:val="left"/>
+      <w:pPr>
+        <w:ind w:left="5760" w:hanging="360"/>
+      </w:pPr>
+    </w:lvl>
+    <w:lvl w:ilvl="8" w:tplc="0419001B" w:tentative="1">
+      <w:start w:val="1"/>
+      <w:numFmt w:val="lowerRoman"/>
+      <w:lvlText w:val="%9."/>
+      <w:lvlJc w:val="right"/>
+      <w:pPr>
+        <w:ind w:left="6480" w:hanging="180"/>
+      </w:pPr>
+    </w:lvl>
+  </w:abstractNum>
+  <w:abstractNum w:abstractNumId="7" w15:restartNumberingAfterBreak="0">
+    <w:nsid w:val="4E682E23"/>
+    <w:multiLevelType w:val="hybridMultilevel"/>
+    <w:tmpl w:val="CA84A500"/>
+    <w:lvl w:ilvl="0" w:tplc="04190011">
+      <w:start w:val="1"/>
+      <w:numFmt w:val="decimal"/>
+      <w:lvlText w:val="%1)"/>
+      <w:lvlJc w:val="left"/>
+      <w:pPr>
+        <w:ind w:left="720" w:hanging="360"/>
+      </w:pPr>
+      <w:rPr>
+        <w:rFonts w:hint="default"/>
+      </w:rPr>
+    </w:lvl>
+    <w:lvl w:ilvl="1" w:tplc="04190019" w:tentative="1">
+      <w:start w:val="1"/>
+      <w:numFmt w:val="lowerLetter"/>
+      <w:lvlText w:val="%2."/>
+      <w:lvlJc w:val="left"/>
+      <w:pPr>
+        <w:ind w:left="1440" w:hanging="360"/>
+      </w:pPr>
+    </w:lvl>
+    <w:lvl w:ilvl="2" w:tplc="0419001B" w:tentative="1">
+      <w:start w:val="1"/>
+      <w:numFmt w:val="lowerRoman"/>
+      <w:lvlText w:val="%3."/>
+      <w:lvlJc w:val="right"/>
+      <w:pPr>
+        <w:ind w:left="2160" w:hanging="180"/>
+      </w:pPr>
+    </w:lvl>
+    <w:lvl w:ilvl="3" w:tplc="0419000F" w:tentative="1">
+      <w:start w:val="1"/>
+      <w:numFmt w:val="decimal"/>
+      <w:lvlText w:val="%4."/>
+      <w:lvlJc w:val="left"/>
+      <w:pPr>
+        <w:ind w:left="2880" w:hanging="360"/>
+      </w:pPr>
+    </w:lvl>
+    <w:lvl w:ilvl="4" w:tplc="04190019" w:tentative="1">
+      <w:start w:val="1"/>
+      <w:numFmt w:val="lowerLetter"/>
+      <w:lvlText w:val="%5."/>
+      <w:lvlJc w:val="left"/>
+      <w:pPr>
+        <w:ind w:left="3600" w:hanging="360"/>
+      </w:pPr>
+    </w:lvl>
+    <w:lvl w:ilvl="5" w:tplc="0419001B" w:tentative="1">
+      <w:start w:val="1"/>
+      <w:numFmt w:val="lowerRoman"/>
+      <w:lvlText w:val="%6."/>
+      <w:lvlJc w:val="right"/>
+      <w:pPr>
+        <w:ind w:left="4320" w:hanging="180"/>
+      </w:pPr>
+    </w:lvl>
+    <w:lvl w:ilvl="6" w:tplc="0419000F" w:tentative="1">
+      <w:start w:val="1"/>
+      <w:numFmt w:val="decimal"/>
+      <w:lvlText w:val="%7."/>
+      <w:lvlJc w:val="left"/>
+      <w:pPr>
+        <w:ind w:left="5040" w:hanging="360"/>
+      </w:pPr>
+    </w:lvl>
+    <w:lvl w:ilvl="7" w:tplc="04190019" w:tentative="1">
+      <w:start w:val="1"/>
+      <w:numFmt w:val="lowerLetter"/>
+      <w:lvlText w:val="%8."/>
+      <w:lvlJc w:val="left"/>
+      <w:pPr>
+        <w:ind w:left="5760" w:hanging="360"/>
+      </w:pPr>
+    </w:lvl>
+    <w:lvl w:ilvl="8" w:tplc="0419001B" w:tentative="1">
+      <w:start w:val="1"/>
+      <w:numFmt w:val="lowerRoman"/>
+      <w:lvlText w:val="%9."/>
+      <w:lvlJc w:val="right"/>
+      <w:pPr>
+        <w:ind w:left="6480" w:hanging="180"/>
+      </w:pPr>
+    </w:lvl>
+  </w:abstractNum>
+  <w:abstractNum w:abstractNumId="8" w15:restartNumberingAfterBreak="0">
     <w:nsid w:val="56C32C35"/>
     <w:multiLevelType w:val="multilevel"/>
     <w:tmpl w:val="6A944F2E"/>
@@ -19047,7 +21557,7 @@
       </w:rPr>
     </w:lvl>
   </w:abstractNum>
-  <w:abstractNum w:abstractNumId="7" w15:restartNumberingAfterBreak="0">
+  <w:abstractNum w:abstractNumId="9" w15:restartNumberingAfterBreak="0">
     <w:nsid w:val="61BF2372"/>
     <w:multiLevelType w:val="hybridMultilevel"/>
     <w:tmpl w:val="310A91F0"/>
@@ -19136,7 +21646,7 @@
       </w:pPr>
     </w:lvl>
   </w:abstractNum>
-  <w:abstractNum w:abstractNumId="8" w15:restartNumberingAfterBreak="0">
+  <w:abstractNum w:abstractNumId="10" w15:restartNumberingAfterBreak="0">
     <w:nsid w:val="68AC663B"/>
     <w:multiLevelType w:val="hybridMultilevel"/>
     <w:tmpl w:val="42D4453E"/>
@@ -19225,17 +21735,17 @@
       </w:pPr>
     </w:lvl>
   </w:abstractNum>
-  <w:abstractNum w:abstractNumId="9" w15:restartNumberingAfterBreak="0">
-    <w:nsid w:val="72D244CD"/>
+  <w:abstractNum w:abstractNumId="11" w15:restartNumberingAfterBreak="0">
+    <w:nsid w:val="6AAB6D0E"/>
     <w:multiLevelType w:val="hybridMultilevel"/>
-    <w:tmpl w:val="B2F8809C"/>
-    <w:lvl w:ilvl="0" w:tplc="04190011">
+    <w:tmpl w:val="1C6E0518"/>
+    <w:lvl w:ilvl="0" w:tplc="00B47B56">
       <w:start w:val="1"/>
       <w:numFmt w:val="decimal"/>
       <w:lvlText w:val="%1)"/>
       <w:lvlJc w:val="left"/>
       <w:pPr>
-        <w:ind w:left="720" w:hanging="360"/>
+        <w:ind w:left="1437" w:hanging="360"/>
       </w:pPr>
       <w:rPr>
         <w:rFonts w:hint="default"/>
@@ -19247,7 +21757,7 @@
       <w:lvlText w:val="%2."/>
       <w:lvlJc w:val="left"/>
       <w:pPr>
-        <w:ind w:left="1440" w:hanging="360"/>
+        <w:ind w:left="2157" w:hanging="360"/>
       </w:pPr>
     </w:lvl>
     <w:lvl w:ilvl="2" w:tplc="0419001B" w:tentative="1">
@@ -19256,7 +21766,7 @@
       <w:lvlText w:val="%3."/>
       <w:lvlJc w:val="right"/>
       <w:pPr>
-        <w:ind w:left="2160" w:hanging="180"/>
+        <w:ind w:left="2877" w:hanging="180"/>
       </w:pPr>
     </w:lvl>
     <w:lvl w:ilvl="3" w:tplc="0419000F" w:tentative="1">
@@ -19265,7 +21775,7 @@
       <w:lvlText w:val="%4."/>
       <w:lvlJc w:val="left"/>
       <w:pPr>
-        <w:ind w:left="2880" w:hanging="360"/>
+        <w:ind w:left="3597" w:hanging="360"/>
       </w:pPr>
     </w:lvl>
     <w:lvl w:ilvl="4" w:tplc="04190019" w:tentative="1">
@@ -19274,7 +21784,7 @@
       <w:lvlText w:val="%5."/>
       <w:lvlJc w:val="left"/>
       <w:pPr>
-        <w:ind w:left="3600" w:hanging="360"/>
+        <w:ind w:left="4317" w:hanging="360"/>
       </w:pPr>
     </w:lvl>
     <w:lvl w:ilvl="5" w:tplc="0419001B" w:tentative="1">
@@ -19283,7 +21793,7 @@
       <w:lvlText w:val="%6."/>
       <w:lvlJc w:val="right"/>
       <w:pPr>
-        <w:ind w:left="4320" w:hanging="180"/>
+        <w:ind w:left="5037" w:hanging="180"/>
       </w:pPr>
     </w:lvl>
     <w:lvl w:ilvl="6" w:tplc="0419000F" w:tentative="1">
@@ -19292,7 +21802,7 @@
       <w:lvlText w:val="%7."/>
       <w:lvlJc w:val="left"/>
       <w:pPr>
-        <w:ind w:left="5040" w:hanging="360"/>
+        <w:ind w:left="5757" w:hanging="360"/>
       </w:pPr>
     </w:lvl>
     <w:lvl w:ilvl="7" w:tplc="04190019" w:tentative="1">
@@ -19301,7 +21811,7 @@
       <w:lvlText w:val="%8."/>
       <w:lvlJc w:val="left"/>
       <w:pPr>
-        <w:ind w:left="5760" w:hanging="360"/>
+        <w:ind w:left="6477" w:hanging="360"/>
       </w:pPr>
     </w:lvl>
     <w:lvl w:ilvl="8" w:tplc="0419001B" w:tentative="1">
@@ -19310,21 +21820,21 @@
       <w:lvlText w:val="%9."/>
       <w:lvlJc w:val="right"/>
       <w:pPr>
-        <w:ind w:left="6480" w:hanging="180"/>
+        <w:ind w:left="7197" w:hanging="180"/>
       </w:pPr>
     </w:lvl>
   </w:abstractNum>
-  <w:abstractNum w:abstractNumId="10" w15:restartNumberingAfterBreak="0">
-    <w:nsid w:val="76457E09"/>
+  <w:abstractNum w:abstractNumId="12" w15:restartNumberingAfterBreak="0">
+    <w:nsid w:val="72D244CD"/>
     <w:multiLevelType w:val="hybridMultilevel"/>
-    <w:tmpl w:val="1A6E73A0"/>
-    <w:lvl w:ilvl="0" w:tplc="4AB43210">
+    <w:tmpl w:val="B2F8809C"/>
+    <w:lvl w:ilvl="0" w:tplc="04190011">
       <w:start w:val="1"/>
       <w:numFmt w:val="decimal"/>
       <w:lvlText w:val="%1)"/>
       <w:lvlJc w:val="left"/>
       <w:pPr>
-        <w:ind w:left="1068" w:hanging="360"/>
+        <w:ind w:left="720" w:hanging="360"/>
       </w:pPr>
       <w:rPr>
         <w:rFonts w:hint="default"/>
@@ -19336,7 +21846,7 @@
       <w:lvlText w:val="%2."/>
       <w:lvlJc w:val="left"/>
       <w:pPr>
-        <w:ind w:left="1788" w:hanging="360"/>
+        <w:ind w:left="1440" w:hanging="360"/>
       </w:pPr>
     </w:lvl>
     <w:lvl w:ilvl="2" w:tplc="0419001B" w:tentative="1">
@@ -19345,7 +21855,7 @@
       <w:lvlText w:val="%3."/>
       <w:lvlJc w:val="right"/>
       <w:pPr>
-        <w:ind w:left="2508" w:hanging="180"/>
+        <w:ind w:left="2160" w:hanging="180"/>
       </w:pPr>
     </w:lvl>
     <w:lvl w:ilvl="3" w:tplc="0419000F" w:tentative="1">
@@ -19354,7 +21864,7 @@
       <w:lvlText w:val="%4."/>
       <w:lvlJc w:val="left"/>
       <w:pPr>
-        <w:ind w:left="3228" w:hanging="360"/>
+        <w:ind w:left="2880" w:hanging="360"/>
       </w:pPr>
     </w:lvl>
     <w:lvl w:ilvl="4" w:tplc="04190019" w:tentative="1">
@@ -19363,7 +21873,7 @@
       <w:lvlText w:val="%5."/>
       <w:lvlJc w:val="left"/>
       <w:pPr>
-        <w:ind w:left="3948" w:hanging="360"/>
+        <w:ind w:left="3600" w:hanging="360"/>
       </w:pPr>
     </w:lvl>
     <w:lvl w:ilvl="5" w:tplc="0419001B" w:tentative="1">
@@ -19372,7 +21882,7 @@
       <w:lvlText w:val="%6."/>
       <w:lvlJc w:val="right"/>
       <w:pPr>
-        <w:ind w:left="4668" w:hanging="180"/>
+        <w:ind w:left="4320" w:hanging="180"/>
       </w:pPr>
     </w:lvl>
     <w:lvl w:ilvl="6" w:tplc="0419000F" w:tentative="1">
@@ -19381,7 +21891,7 @@
       <w:lvlText w:val="%7."/>
       <w:lvlJc w:val="left"/>
       <w:pPr>
-        <w:ind w:left="5388" w:hanging="360"/>
+        <w:ind w:left="5040" w:hanging="360"/>
       </w:pPr>
     </w:lvl>
     <w:lvl w:ilvl="7" w:tplc="04190019" w:tentative="1">
@@ -19390,7 +21900,7 @@
       <w:lvlText w:val="%8."/>
       <w:lvlJc w:val="left"/>
       <w:pPr>
-        <w:ind w:left="6108" w:hanging="360"/>
+        <w:ind w:left="5760" w:hanging="360"/>
       </w:pPr>
     </w:lvl>
     <w:lvl w:ilvl="8" w:tplc="0419001B" w:tentative="1">
@@ -19399,21 +21909,21 @@
       <w:lvlText w:val="%9."/>
       <w:lvlJc w:val="right"/>
       <w:pPr>
-        <w:ind w:left="6828" w:hanging="180"/>
+        <w:ind w:left="6480" w:hanging="180"/>
       </w:pPr>
     </w:lvl>
   </w:abstractNum>
-  <w:abstractNum w:abstractNumId="11" w15:restartNumberingAfterBreak="0">
-    <w:nsid w:val="76DE6613"/>
+  <w:abstractNum w:abstractNumId="13" w15:restartNumberingAfterBreak="0">
+    <w:nsid w:val="76457E09"/>
     <w:multiLevelType w:val="hybridMultilevel"/>
-    <w:tmpl w:val="AAE0E14A"/>
-    <w:lvl w:ilvl="0" w:tplc="04190011">
+    <w:tmpl w:val="1A6E73A0"/>
+    <w:lvl w:ilvl="0" w:tplc="4AB43210">
       <w:start w:val="1"/>
       <w:numFmt w:val="decimal"/>
       <w:lvlText w:val="%1)"/>
       <w:lvlJc w:val="left"/>
       <w:pPr>
-        <w:ind w:left="720" w:hanging="360"/>
+        <w:ind w:left="1068" w:hanging="360"/>
       </w:pPr>
       <w:rPr>
         <w:rFonts w:hint="default"/>
@@ -19425,7 +21935,7 @@
       <w:lvlText w:val="%2."/>
       <w:lvlJc w:val="left"/>
       <w:pPr>
-        <w:ind w:left="1440" w:hanging="360"/>
+        <w:ind w:left="1788" w:hanging="360"/>
       </w:pPr>
     </w:lvl>
     <w:lvl w:ilvl="2" w:tplc="0419001B" w:tentative="1">
@@ -19434,7 +21944,7 @@
       <w:lvlText w:val="%3."/>
       <w:lvlJc w:val="right"/>
       <w:pPr>
-        <w:ind w:left="2160" w:hanging="180"/>
+        <w:ind w:left="2508" w:hanging="180"/>
       </w:pPr>
     </w:lvl>
     <w:lvl w:ilvl="3" w:tplc="0419000F" w:tentative="1">
@@ -19443,7 +21953,7 @@
       <w:lvlText w:val="%4."/>
       <w:lvlJc w:val="left"/>
       <w:pPr>
-        <w:ind w:left="2880" w:hanging="360"/>
+        <w:ind w:left="3228" w:hanging="360"/>
       </w:pPr>
     </w:lvl>
     <w:lvl w:ilvl="4" w:tplc="04190019" w:tentative="1">
@@ -19452,7 +21962,7 @@
       <w:lvlText w:val="%5."/>
       <w:lvlJc w:val="left"/>
       <w:pPr>
-        <w:ind w:left="3600" w:hanging="360"/>
+        <w:ind w:left="3948" w:hanging="360"/>
       </w:pPr>
     </w:lvl>
     <w:lvl w:ilvl="5" w:tplc="0419001B" w:tentative="1">
@@ -19461,7 +21971,7 @@
       <w:lvlText w:val="%6."/>
       <w:lvlJc w:val="right"/>
       <w:pPr>
-        <w:ind w:left="4320" w:hanging="180"/>
+        <w:ind w:left="4668" w:hanging="180"/>
       </w:pPr>
     </w:lvl>
     <w:lvl w:ilvl="6" w:tplc="0419000F" w:tentative="1">
@@ -19470,7 +21980,7 @@
       <w:lvlText w:val="%7."/>
       <w:lvlJc w:val="left"/>
       <w:pPr>
-        <w:ind w:left="5040" w:hanging="360"/>
+        <w:ind w:left="5388" w:hanging="360"/>
       </w:pPr>
     </w:lvl>
     <w:lvl w:ilvl="7" w:tplc="04190019" w:tentative="1">
@@ -19479,7 +21989,7 @@
       <w:lvlText w:val="%8."/>
       <w:lvlJc w:val="left"/>
       <w:pPr>
-        <w:ind w:left="5760" w:hanging="360"/>
+        <w:ind w:left="6108" w:hanging="360"/>
       </w:pPr>
     </w:lvl>
     <w:lvl w:ilvl="8" w:tplc="0419001B" w:tentative="1">
@@ -19488,14 +21998,14 @@
       <w:lvlText w:val="%9."/>
       <w:lvlJc w:val="right"/>
       <w:pPr>
-        <w:ind w:left="6480" w:hanging="180"/>
+        <w:ind w:left="6828" w:hanging="180"/>
       </w:pPr>
     </w:lvl>
   </w:abstractNum>
-  <w:abstractNum w:abstractNumId="12" w15:restartNumberingAfterBreak="0">
-    <w:nsid w:val="774A21FA"/>
+  <w:abstractNum w:abstractNumId="14" w15:restartNumberingAfterBreak="0">
+    <w:nsid w:val="76DE6613"/>
     <w:multiLevelType w:val="hybridMultilevel"/>
-    <w:tmpl w:val="3EDE584E"/>
+    <w:tmpl w:val="AAE0E14A"/>
     <w:lvl w:ilvl="0" w:tplc="04190011">
       <w:start w:val="1"/>
       <w:numFmt w:val="decimal"/>
@@ -19581,17 +22091,17 @@
       </w:pPr>
     </w:lvl>
   </w:abstractNum>
-  <w:abstractNum w:abstractNumId="13" w15:restartNumberingAfterBreak="0">
-    <w:nsid w:val="7ED73FB3"/>
+  <w:abstractNum w:abstractNumId="15" w15:restartNumberingAfterBreak="0">
+    <w:nsid w:val="774A21FA"/>
     <w:multiLevelType w:val="hybridMultilevel"/>
-    <w:tmpl w:val="20D6FC4C"/>
-    <w:lvl w:ilvl="0" w:tplc="D1A8A4FE">
+    <w:tmpl w:val="3EDE584E"/>
+    <w:lvl w:ilvl="0" w:tplc="04190011">
       <w:start w:val="1"/>
       <w:numFmt w:val="decimal"/>
       <w:lvlText w:val="%1)"/>
       <w:lvlJc w:val="left"/>
       <w:pPr>
-        <w:ind w:left="1080" w:hanging="360"/>
+        <w:ind w:left="720" w:hanging="360"/>
       </w:pPr>
       <w:rPr>
         <w:rFonts w:hint="default"/>
@@ -19603,7 +22113,7 @@
       <w:lvlText w:val="%2."/>
       <w:lvlJc w:val="left"/>
       <w:pPr>
-        <w:ind w:left="1800" w:hanging="360"/>
+        <w:ind w:left="1440" w:hanging="360"/>
       </w:pPr>
     </w:lvl>
     <w:lvl w:ilvl="2" w:tplc="0419001B" w:tentative="1">
@@ -19612,7 +22122,7 @@
       <w:lvlText w:val="%3."/>
       <w:lvlJc w:val="right"/>
       <w:pPr>
-        <w:ind w:left="2520" w:hanging="180"/>
+        <w:ind w:left="2160" w:hanging="180"/>
       </w:pPr>
     </w:lvl>
     <w:lvl w:ilvl="3" w:tplc="0419000F" w:tentative="1">
@@ -19621,7 +22131,7 @@
       <w:lvlText w:val="%4."/>
       <w:lvlJc w:val="left"/>
       <w:pPr>
-        <w:ind w:left="3240" w:hanging="360"/>
+        <w:ind w:left="2880" w:hanging="360"/>
       </w:pPr>
     </w:lvl>
     <w:lvl w:ilvl="4" w:tplc="04190019" w:tentative="1">
@@ -19630,7 +22140,7 @@
       <w:lvlText w:val="%5."/>
       <w:lvlJc w:val="left"/>
       <w:pPr>
-        <w:ind w:left="3960" w:hanging="360"/>
+        <w:ind w:left="3600" w:hanging="360"/>
       </w:pPr>
     </w:lvl>
     <w:lvl w:ilvl="5" w:tplc="0419001B" w:tentative="1">
@@ -19639,7 +22149,7 @@
       <w:lvlText w:val="%6."/>
       <w:lvlJc w:val="right"/>
       <w:pPr>
-        <w:ind w:left="4680" w:hanging="180"/>
+        <w:ind w:left="4320" w:hanging="180"/>
       </w:pPr>
     </w:lvl>
     <w:lvl w:ilvl="6" w:tplc="0419000F" w:tentative="1">
@@ -19648,7 +22158,7 @@
       <w:lvlText w:val="%7."/>
       <w:lvlJc w:val="left"/>
       <w:pPr>
-        <w:ind w:left="5400" w:hanging="360"/>
+        <w:ind w:left="5040" w:hanging="360"/>
       </w:pPr>
     </w:lvl>
     <w:lvl w:ilvl="7" w:tplc="04190019" w:tentative="1">
@@ -19657,7 +22167,7 @@
       <w:lvlText w:val="%8."/>
       <w:lvlJc w:val="left"/>
       <w:pPr>
-        <w:ind w:left="6120" w:hanging="360"/>
+        <w:ind w:left="5760" w:hanging="360"/>
       </w:pPr>
     </w:lvl>
     <w:lvl w:ilvl="8" w:tplc="0419001B" w:tentative="1">
@@ -19666,51 +22176,149 @@
       <w:lvlText w:val="%9."/>
       <w:lvlJc w:val="right"/>
       <w:pPr>
+        <w:ind w:left="6480" w:hanging="180"/>
+      </w:pPr>
+    </w:lvl>
+  </w:abstractNum>
+  <w:abstractNum w:abstractNumId="16" w15:restartNumberingAfterBreak="0">
+    <w:nsid w:val="7ED73FB3"/>
+    <w:multiLevelType w:val="hybridMultilevel"/>
+    <w:tmpl w:val="20D6FC4C"/>
+    <w:lvl w:ilvl="0" w:tplc="D1A8A4FE">
+      <w:start w:val="1"/>
+      <w:numFmt w:val="decimal"/>
+      <w:lvlText w:val="%1)"/>
+      <w:lvlJc w:val="left"/>
+      <w:pPr>
+        <w:ind w:left="1080" w:hanging="360"/>
+      </w:pPr>
+      <w:rPr>
+        <w:rFonts w:hint="default"/>
+      </w:rPr>
+    </w:lvl>
+    <w:lvl w:ilvl="1" w:tplc="04190019" w:tentative="1">
+      <w:start w:val="1"/>
+      <w:numFmt w:val="lowerLetter"/>
+      <w:lvlText w:val="%2."/>
+      <w:lvlJc w:val="left"/>
+      <w:pPr>
+        <w:ind w:left="1800" w:hanging="360"/>
+      </w:pPr>
+    </w:lvl>
+    <w:lvl w:ilvl="2" w:tplc="0419001B" w:tentative="1">
+      <w:start w:val="1"/>
+      <w:numFmt w:val="lowerRoman"/>
+      <w:lvlText w:val="%3."/>
+      <w:lvlJc w:val="right"/>
+      <w:pPr>
+        <w:ind w:left="2520" w:hanging="180"/>
+      </w:pPr>
+    </w:lvl>
+    <w:lvl w:ilvl="3" w:tplc="0419000F" w:tentative="1">
+      <w:start w:val="1"/>
+      <w:numFmt w:val="decimal"/>
+      <w:lvlText w:val="%4."/>
+      <w:lvlJc w:val="left"/>
+      <w:pPr>
+        <w:ind w:left="3240" w:hanging="360"/>
+      </w:pPr>
+    </w:lvl>
+    <w:lvl w:ilvl="4" w:tplc="04190019" w:tentative="1">
+      <w:start w:val="1"/>
+      <w:numFmt w:val="lowerLetter"/>
+      <w:lvlText w:val="%5."/>
+      <w:lvlJc w:val="left"/>
+      <w:pPr>
+        <w:ind w:left="3960" w:hanging="360"/>
+      </w:pPr>
+    </w:lvl>
+    <w:lvl w:ilvl="5" w:tplc="0419001B" w:tentative="1">
+      <w:start w:val="1"/>
+      <w:numFmt w:val="lowerRoman"/>
+      <w:lvlText w:val="%6."/>
+      <w:lvlJc w:val="right"/>
+      <w:pPr>
+        <w:ind w:left="4680" w:hanging="180"/>
+      </w:pPr>
+    </w:lvl>
+    <w:lvl w:ilvl="6" w:tplc="0419000F" w:tentative="1">
+      <w:start w:val="1"/>
+      <w:numFmt w:val="decimal"/>
+      <w:lvlText w:val="%7."/>
+      <w:lvlJc w:val="left"/>
+      <w:pPr>
+        <w:ind w:left="5400" w:hanging="360"/>
+      </w:pPr>
+    </w:lvl>
+    <w:lvl w:ilvl="7" w:tplc="04190019" w:tentative="1">
+      <w:start w:val="1"/>
+      <w:numFmt w:val="lowerLetter"/>
+      <w:lvlText w:val="%8."/>
+      <w:lvlJc w:val="left"/>
+      <w:pPr>
+        <w:ind w:left="6120" w:hanging="360"/>
+      </w:pPr>
+    </w:lvl>
+    <w:lvl w:ilvl="8" w:tplc="0419001B" w:tentative="1">
+      <w:start w:val="1"/>
+      <w:numFmt w:val="lowerRoman"/>
+      <w:lvlText w:val="%9."/>
+      <w:lvlJc w:val="right"/>
+      <w:pPr>
         <w:ind w:left="6840" w:hanging="180"/>
       </w:pPr>
     </w:lvl>
   </w:abstractNum>
   <w:num w:numId="1">
-    <w:abstractNumId w:val="2"/>
+    <w:abstractNumId w:val="3"/>
   </w:num>
   <w:num w:numId="2">
+    <w:abstractNumId w:val="6"/>
+  </w:num>
+  <w:num w:numId="3">
     <w:abstractNumId w:val="4"/>
   </w:num>
-  <w:num w:numId="3">
-    <w:abstractNumId w:val="3"/>
-  </w:num>
   <w:num w:numId="4">
-    <w:abstractNumId w:val="6"/>
+    <w:abstractNumId w:val="8"/>
   </w:num>
   <w:num w:numId="5">
-    <w:abstractNumId w:val="5"/>
+    <w:abstractNumId w:val="7"/>
   </w:num>
   <w:num w:numId="6">
-    <w:abstractNumId w:val="7"/>
+    <w:abstractNumId w:val="9"/>
   </w:num>
   <w:num w:numId="7">
-    <w:abstractNumId w:val="8"/>
+    <w:abstractNumId w:val="10"/>
   </w:num>
   <w:num w:numId="8">
-    <w:abstractNumId w:val="9"/>
+    <w:abstractNumId w:val="12"/>
   </w:num>
   <w:num w:numId="9">
-    <w:abstractNumId w:val="10"/>
+    <w:abstractNumId w:val="13"/>
   </w:num>
   <w:num w:numId="10">
-    <w:abstractNumId w:val="13"/>
+    <w:abstractNumId w:val="16"/>
   </w:num>
   <w:num w:numId="11">
-    <w:abstractNumId w:val="12"/>
+    <w:abstractNumId w:val="15"/>
   </w:num>
   <w:num w:numId="12">
     <w:abstractNumId w:val="0"/>
   </w:num>
   <w:num w:numId="13">
-    <w:abstractNumId w:val="11"/>
+    <w:abstractNumId w:val="14"/>
   </w:num>
   <w:num w:numId="14">
+    <w:abstractNumId w:val="2"/>
+  </w:num>
+  <w:num w:numId="15">
+    <w:abstractNumId w:val="5"/>
+  </w:num>
+  <w:num w:numId="16">
     <w:abstractNumId w:val="1"/>
+  </w:num>
+  <w:num w:numId="17">
+    <w:abstractNumId w:val="11"/>
   </w:num>
 </w:numbering>
 </file>

</xml_diff>